<commit_message>
Adding the opposition report
</commit_message>
<xml_diff>
--- a/Architecture 3/Opposition Report.docx
+++ b/Architecture 3/Opposition Report.docx
@@ -18,9 +18,33 @@
     </w:p>
     <w:p>
       <w:r>
+        <w:t xml:space="preserve">The team has used Micro services architectural pattern to provide the solution. </w:t>
+      </w:r>
+    </w:p>
+    <w:p>
+      <w:pPr>
+        <w:rPr>
+          <w:b/>
+        </w:rPr>
+      </w:pPr>
+      <w:r>
+        <w:rPr>
+          <w:b/>
+          <w:sz w:val="28"/>
+        </w:rPr>
         <w:t>Micro services</w:t>
       </w:r>
       <w:r>
+        <w:rPr>
+          <w:b/>
+          <w:sz w:val="28"/>
+        </w:rPr>
+        <w:t>:</w:t>
+      </w:r>
+      <w:r>
+        <w:rPr>
+          <w:b/>
+        </w:rPr>
         <w:t xml:space="preserve"> </w:t>
       </w:r>
     </w:p>
@@ -31,6 +55,7 @@
           <w:ilvl w:val="0"/>
           <w:numId w:val="3"/>
         </w:numPr>
+        <w:ind w:left="720"/>
       </w:pPr>
       <w:r>
         <w:t>Increased Development Time</w:t>
@@ -43,9 +68,32 @@
           <w:ilvl w:val="0"/>
           <w:numId w:val="3"/>
         </w:numPr>
+        <w:ind w:left="720"/>
       </w:pPr>
       <w:r>
         <w:t xml:space="preserve">Performance Decrease </w:t>
+      </w:r>
+    </w:p>
+    <w:p>
+      <w:pPr>
+        <w:pStyle w:val="ListParagraph"/>
+      </w:pPr>
+    </w:p>
+    <w:p>
+      <w:pPr>
+        <w:pStyle w:val="ListParagraph"/>
+        <w:ind w:left="0"/>
+        <w:rPr>
+          <w:b/>
+          <w:sz w:val="28"/>
+        </w:rPr>
+      </w:pPr>
+      <w:r>
+        <w:rPr>
+          <w:b/>
+          <w:sz w:val="28"/>
+        </w:rPr>
+        <w:t>Key Quality Attributes:</w:t>
       </w:r>
     </w:p>
     <w:p>
@@ -53,12 +101,8 @@
         <w:pStyle w:val="ListParagraph"/>
         <w:numPr>
           <w:ilvl w:val="0"/>
-          <w:numId w:val="3"/>
+          <w:numId w:val="8"/>
         </w:numPr>
-      </w:pPr>
-    </w:p>
-    <w:p>
-      <w:pPr>
         <w:spacing w:after="0"/>
         <w:rPr>
           <w:b/>
@@ -67,63 +111,177 @@
       </w:pPr>
       <w:r>
         <w:rPr>
-          <w:b/>
           <w:bCs/>
         </w:rPr>
-        <w:t>------------------------------------------------</w:t>
-      </w:r>
-    </w:p>
-    <w:p>
-      <w:pPr>
+        <w:t>Availability</w:t>
+      </w:r>
+    </w:p>
+    <w:p>
+      <w:pPr>
+        <w:pStyle w:val="ListParagraph"/>
+        <w:numPr>
+          <w:ilvl w:val="0"/>
+          <w:numId w:val="8"/>
+        </w:numPr>
         <w:spacing w:after="0"/>
         <w:rPr>
-          <w:b/>
           <w:bCs/>
         </w:rPr>
       </w:pPr>
       <w:r>
         <w:rPr>
-          <w:b/>
           <w:bCs/>
         </w:rPr>
-        <w:t>Step 4: Identification of Architectural Approach</w:t>
-      </w:r>
-    </w:p>
-    <w:p>
-      <w:pPr>
+        <w:t>Performance</w:t>
+      </w:r>
+    </w:p>
+    <w:p>
+      <w:pPr>
+        <w:pStyle w:val="ListParagraph"/>
+        <w:numPr>
+          <w:ilvl w:val="0"/>
+          <w:numId w:val="8"/>
+        </w:numPr>
         <w:spacing w:after="0"/>
         <w:rPr>
-          <w:b/>
           <w:bCs/>
         </w:rPr>
       </w:pPr>
       <w:r>
         <w:rPr>
-          <w:b/>
           <w:bCs/>
         </w:rPr>
-        <w:t>------------------------------------------------</w:t>
-      </w:r>
-    </w:p>
-    <w:p>
-      <w:r>
-        <w:t>1. Architectural Representation is layer based</w:t>
-      </w:r>
-    </w:p>
-    <w:p>
-      <w:r>
-        <w:t xml:space="preserve">2. Design pattern is </w:t>
-      </w:r>
-      <w:r>
-        <w:t>Micro services</w:t>
-      </w:r>
-      <w:r>
-        <w:t xml:space="preserve"> based architecture (to justify Availability and Performance)</w:t>
-      </w:r>
-    </w:p>
-    <w:p>
-      <w:r>
-        <w:t>3. Report Update Service is unclear, how this will work and what kind of Report Update is intended by User Account Service?</w:t>
+        <w:t>Security</w:t>
+      </w:r>
+    </w:p>
+    <w:p>
+      <w:pPr>
+        <w:pStyle w:val="ListParagraph"/>
+        <w:numPr>
+          <w:ilvl w:val="0"/>
+          <w:numId w:val="8"/>
+        </w:numPr>
+        <w:spacing w:after="0"/>
+        <w:rPr>
+          <w:bCs/>
+        </w:rPr>
+      </w:pPr>
+      <w:r>
+        <w:rPr>
+          <w:bCs/>
+        </w:rPr>
+        <w:t>Usability</w:t>
+      </w:r>
+    </w:p>
+    <w:p>
+      <w:pPr>
+        <w:pStyle w:val="Heading2"/>
+      </w:pPr>
+      <w:r>
+        <w:t>Identification of Architectural Approach</w:t>
+      </w:r>
+    </w:p>
+    <w:p>
+      <w:pPr>
+        <w:pStyle w:val="ListParagraph"/>
+        <w:numPr>
+          <w:ilvl w:val="0"/>
+          <w:numId w:val="7"/>
+        </w:numPr>
+        <w:spacing w:after="0"/>
+        <w:ind w:left="360"/>
+        <w:rPr>
+          <w:bCs/>
+        </w:rPr>
+      </w:pPr>
+      <w:r>
+        <w:rPr>
+          <w:bCs/>
+        </w:rPr>
+        <w:t xml:space="preserve">Reference Architecture is a micro services architecture and </w:t>
+      </w:r>
+      <w:r>
+        <w:rPr>
+          <w:bCs/>
+        </w:rPr>
+        <w:t>presented in Layered based system. The different types of services are implemented and shown in the respective layers</w:t>
+      </w:r>
+      <w:r>
+        <w:rPr>
+          <w:bCs/>
+        </w:rPr>
+        <w:t xml:space="preserve"> </w:t>
+      </w:r>
+    </w:p>
+    <w:p>
+      <w:pPr>
+        <w:pStyle w:val="ListParagraph"/>
+        <w:numPr>
+          <w:ilvl w:val="0"/>
+          <w:numId w:val="7"/>
+        </w:numPr>
+        <w:ind w:left="360"/>
+      </w:pPr>
+      <w:r>
+        <w:t>Design pattern is Micro services based architecture (to justify Availability and Performance)</w:t>
+      </w:r>
+    </w:p>
+    <w:p>
+      <w:pPr>
+        <w:pStyle w:val="ListParagraph"/>
+        <w:numPr>
+          <w:ilvl w:val="0"/>
+          <w:numId w:val="7"/>
+        </w:numPr>
+        <w:ind w:left="360"/>
+      </w:pPr>
+      <w:r>
+        <w:t xml:space="preserve">Divide functionality into multiple services hosted into multiple hosting points </w:t>
+      </w:r>
+    </w:p>
+    <w:p>
+      <w:pPr>
+        <w:pStyle w:val="ListParagraph"/>
+        <w:numPr>
+          <w:ilvl w:val="0"/>
+          <w:numId w:val="7"/>
+        </w:numPr>
+        <w:ind w:left="360"/>
+      </w:pPr>
+      <w:r>
+        <w:t xml:space="preserve">Provide a security service </w:t>
+      </w:r>
+      <w:r>
+        <w:t xml:space="preserve">(OTIS gateway) </w:t>
+      </w:r>
+      <w:r>
+        <w:t xml:space="preserve">in order to protect data from malicious attacks  </w:t>
+      </w:r>
+    </w:p>
+    <w:p>
+      <w:pPr>
+        <w:pStyle w:val="ListParagraph"/>
+        <w:numPr>
+          <w:ilvl w:val="0"/>
+          <w:numId w:val="7"/>
+        </w:numPr>
+        <w:ind w:left="360"/>
+      </w:pPr>
+      <w:r>
+        <w:t>Get all Data from external systems and dump in 2 databases: User information, Report within 15 minutes and make prebuild data to show user information when needed.</w:t>
+      </w:r>
+    </w:p>
+    <w:p>
+      <w:pPr>
+        <w:pStyle w:val="ListParagraph"/>
+        <w:numPr>
+          <w:ilvl w:val="0"/>
+          <w:numId w:val="7"/>
+        </w:numPr>
+        <w:ind w:left="360"/>
+      </w:pPr>
+      <w:r>
+        <w:t>Customer Middleware service to get data from external system and store them in multiple databases using the business layer</w:t>
       </w:r>
     </w:p>
     <w:p/>
@@ -135,100 +293,388 @@
         <w:t>Tactics:</w:t>
       </w:r>
     </w:p>
-    <w:p>
-      <w:r>
-        <w:t>Fault</w:t>
-      </w:r>
-      <w:r>
-        <w:t xml:space="preserve"> detection</w:t>
-      </w:r>
-      <w:r>
-        <w:t xml:space="preserve"> – logger service</w:t>
-      </w:r>
-    </w:p>
-    <w:p>
-      <w:pPr>
-        <w:rPr>
-          <w:szCs w:val="16"/>
-        </w:rPr>
-      </w:pPr>
-      <w:r>
-        <w:rPr>
-          <w:szCs w:val="16"/>
-        </w:rPr>
-        <w:t>Removal</w:t>
-      </w:r>
-      <w:r>
-        <w:rPr>
-          <w:szCs w:val="16"/>
-        </w:rPr>
-        <w:t xml:space="preserve"> from service</w:t>
-      </w:r>
-      <w:r>
-        <w:rPr>
-          <w:szCs w:val="16"/>
-        </w:rPr>
-        <w:t xml:space="preserve"> -- OTIS gateway</w:t>
-      </w:r>
-    </w:p>
-    <w:p>
-      <w:pPr>
-        <w:rPr>
-          <w:szCs w:val="16"/>
-        </w:rPr>
-      </w:pPr>
-      <w:r>
-        <w:rPr>
-          <w:szCs w:val="16"/>
-        </w:rPr>
-        <w:t>Data Layer – heart beat</w:t>
-      </w:r>
-    </w:p>
-    <w:p>
-      <w:r>
-        <w:t xml:space="preserve">Manage Resources tactic – </w:t>
-      </w:r>
-    </w:p>
-    <w:p>
-      <w:r>
-        <w:t>Caching of Data – update service customer middleware --Performance</w:t>
-      </w:r>
-    </w:p>
-    <w:p>
-      <w:r>
-        <w:t>Detect attacks and resist -- Presentation Layer – Security</w:t>
-      </w:r>
-    </w:p>
-    <w:p>
-      <w:r>
-        <w:t>Separate User Interface –</w:t>
-      </w:r>
-      <w:r>
-        <w:t xml:space="preserve"> Usability (All) (not mentioned in document we identified this)</w:t>
-      </w:r>
-    </w:p>
-    <w:p>
-      <w:pPr>
-        <w:rPr>
-          <w:b/>
-          <w:sz w:val="30"/>
-        </w:rPr>
-      </w:pPr>
-      <w:r>
-        <w:rPr>
-          <w:b/>
-          <w:sz w:val="30"/>
-        </w:rPr>
-        <w:t xml:space="preserve">Step </w:t>
-      </w:r>
-      <w:r>
-        <w:rPr>
-          <w:b/>
-          <w:sz w:val="30"/>
-        </w:rPr>
-        <w:t>8-9</w:t>
-      </w:r>
-    </w:p>
+    <w:tbl>
+      <w:tblPr>
+        <w:tblStyle w:val="TableGrid"/>
+        <w:tblW w:w="0" w:type="auto"/>
+        <w:tblLook w:val="04A0" w:firstRow="1" w:lastRow="0" w:firstColumn="1" w:lastColumn="0" w:noHBand="0" w:noVBand="1"/>
+      </w:tblPr>
+      <w:tblGrid>
+        <w:gridCol w:w="1203"/>
+        <w:gridCol w:w="1795"/>
+        <w:gridCol w:w="1544"/>
+        <w:gridCol w:w="4363"/>
+      </w:tblGrid>
+      <w:tr>
+        <w:tc>
+          <w:tcPr>
+            <w:tcW w:w="1203" w:type="dxa"/>
+          </w:tcPr>
+          <w:p>
+            <w:pPr>
+              <w:rPr>
+                <w:b/>
+              </w:rPr>
+            </w:pPr>
+            <w:r>
+              <w:rPr>
+                <w:b/>
+              </w:rPr>
+              <w:t xml:space="preserve">SR No </w:t>
+            </w:r>
+          </w:p>
+        </w:tc>
+        <w:tc>
+          <w:tcPr>
+            <w:tcW w:w="1795" w:type="dxa"/>
+          </w:tcPr>
+          <w:p>
+            <w:pPr>
+              <w:rPr>
+                <w:b/>
+              </w:rPr>
+            </w:pPr>
+            <w:r>
+              <w:rPr>
+                <w:b/>
+              </w:rPr>
+              <w:t>Tactic</w:t>
+            </w:r>
+          </w:p>
+        </w:tc>
+        <w:tc>
+          <w:tcPr>
+            <w:tcW w:w="1544" w:type="dxa"/>
+          </w:tcPr>
+          <w:p>
+            <w:pPr>
+              <w:rPr>
+                <w:b/>
+              </w:rPr>
+            </w:pPr>
+            <w:r>
+              <w:rPr>
+                <w:b/>
+              </w:rPr>
+              <w:t>QA tactics</w:t>
+            </w:r>
+          </w:p>
+        </w:tc>
+        <w:tc>
+          <w:tcPr>
+            <w:tcW w:w="4363" w:type="dxa"/>
+          </w:tcPr>
+          <w:p>
+            <w:pPr>
+              <w:rPr>
+                <w:b/>
+              </w:rPr>
+            </w:pPr>
+            <w:r>
+              <w:rPr>
+                <w:b/>
+              </w:rPr>
+              <w:t>Module/component plan to implement</w:t>
+            </w:r>
+          </w:p>
+        </w:tc>
+      </w:tr>
+      <w:tr>
+        <w:tc>
+          <w:tcPr>
+            <w:tcW w:w="1203" w:type="dxa"/>
+          </w:tcPr>
+          <w:p>
+            <w:r>
+              <w:t>1</w:t>
+            </w:r>
+          </w:p>
+        </w:tc>
+        <w:tc>
+          <w:tcPr>
+            <w:tcW w:w="1795" w:type="dxa"/>
+          </w:tcPr>
+          <w:p>
+            <w:r>
+              <w:t>Exception handling</w:t>
+            </w:r>
+          </w:p>
+        </w:tc>
+        <w:tc>
+          <w:tcPr>
+            <w:tcW w:w="1544" w:type="dxa"/>
+          </w:tcPr>
+          <w:p>
+            <w:r>
+              <w:t>Availability</w:t>
+            </w:r>
+          </w:p>
+        </w:tc>
+        <w:tc>
+          <w:tcPr>
+            <w:tcW w:w="4363" w:type="dxa"/>
+          </w:tcPr>
+          <w:p>
+            <w:r>
+              <w:t>Logger Service</w:t>
+            </w:r>
+          </w:p>
+        </w:tc>
+      </w:tr>
+      <w:tr>
+        <w:tc>
+          <w:tcPr>
+            <w:tcW w:w="1203" w:type="dxa"/>
+          </w:tcPr>
+          <w:p>
+            <w:r>
+              <w:t>2</w:t>
+            </w:r>
+          </w:p>
+        </w:tc>
+        <w:tc>
+          <w:tcPr>
+            <w:tcW w:w="1795" w:type="dxa"/>
+          </w:tcPr>
+          <w:p>
+            <w:r>
+              <w:t>Removal from service</w:t>
+            </w:r>
+          </w:p>
+        </w:tc>
+        <w:tc>
+          <w:tcPr>
+            <w:tcW w:w="1544" w:type="dxa"/>
+          </w:tcPr>
+          <w:p>
+            <w:r>
+              <w:t>Availability</w:t>
+            </w:r>
+          </w:p>
+        </w:tc>
+        <w:tc>
+          <w:tcPr>
+            <w:tcW w:w="4363" w:type="dxa"/>
+          </w:tcPr>
+          <w:p>
+            <w:r>
+              <w:t>OTIS gateway</w:t>
+            </w:r>
+          </w:p>
+        </w:tc>
+      </w:tr>
+      <w:tr>
+        <w:tc>
+          <w:tcPr>
+            <w:tcW w:w="1203" w:type="dxa"/>
+          </w:tcPr>
+          <w:p>
+            <w:r>
+              <w:t>3</w:t>
+            </w:r>
+          </w:p>
+        </w:tc>
+        <w:tc>
+          <w:tcPr>
+            <w:tcW w:w="1795" w:type="dxa"/>
+          </w:tcPr>
+          <w:p>
+            <w:r>
+              <w:t>Heart beat</w:t>
+            </w:r>
+          </w:p>
+        </w:tc>
+        <w:tc>
+          <w:tcPr>
+            <w:tcW w:w="1544" w:type="dxa"/>
+          </w:tcPr>
+          <w:p>
+            <w:r>
+              <w:t>Availability</w:t>
+            </w:r>
+          </w:p>
+        </w:tc>
+        <w:tc>
+          <w:tcPr>
+            <w:tcW w:w="4363" w:type="dxa"/>
+          </w:tcPr>
+          <w:p>
+            <w:r>
+              <w:t>Data Layer</w:t>
+            </w:r>
+          </w:p>
+        </w:tc>
+      </w:tr>
+      <w:tr>
+        <w:tc>
+          <w:tcPr>
+            <w:tcW w:w="1203" w:type="dxa"/>
+          </w:tcPr>
+          <w:p>
+            <w:r>
+              <w:t>4</w:t>
+            </w:r>
+          </w:p>
+        </w:tc>
+        <w:tc>
+          <w:tcPr>
+            <w:tcW w:w="1795" w:type="dxa"/>
+          </w:tcPr>
+          <w:p>
+            <w:r>
+              <w:t>Increase Available resources</w:t>
+            </w:r>
+          </w:p>
+        </w:tc>
+        <w:tc>
+          <w:tcPr>
+            <w:tcW w:w="1544" w:type="dxa"/>
+          </w:tcPr>
+          <w:p>
+            <w:r>
+              <w:t>Performance</w:t>
+            </w:r>
+          </w:p>
+        </w:tc>
+        <w:tc>
+          <w:tcPr>
+            <w:tcW w:w="4363" w:type="dxa"/>
+          </w:tcPr>
+          <w:p>
+            <w:r>
+              <w:t>Business services</w:t>
+            </w:r>
+          </w:p>
+        </w:tc>
+      </w:tr>
+      <w:tr>
+        <w:tc>
+          <w:tcPr>
+            <w:tcW w:w="1203" w:type="dxa"/>
+          </w:tcPr>
+          <w:p>
+            <w:r>
+              <w:t>5</w:t>
+            </w:r>
+          </w:p>
+        </w:tc>
+        <w:tc>
+          <w:tcPr>
+            <w:tcW w:w="1795" w:type="dxa"/>
+          </w:tcPr>
+          <w:p>
+            <w:r>
+              <w:t>Caching of Data</w:t>
+            </w:r>
+          </w:p>
+        </w:tc>
+        <w:tc>
+          <w:tcPr>
+            <w:tcW w:w="1544" w:type="dxa"/>
+          </w:tcPr>
+          <w:p>
+            <w:r>
+              <w:t>Performance</w:t>
+            </w:r>
+          </w:p>
+        </w:tc>
+        <w:tc>
+          <w:tcPr>
+            <w:tcW w:w="4363" w:type="dxa"/>
+          </w:tcPr>
+          <w:p>
+            <w:r>
+              <w:t>Business Layer</w:t>
+            </w:r>
+          </w:p>
+        </w:tc>
+      </w:tr>
+      <w:tr>
+        <w:tc>
+          <w:tcPr>
+            <w:tcW w:w="1203" w:type="dxa"/>
+          </w:tcPr>
+          <w:p>
+            <w:r>
+              <w:t>6</w:t>
+            </w:r>
+          </w:p>
+        </w:tc>
+        <w:tc>
+          <w:tcPr>
+            <w:tcW w:w="1795" w:type="dxa"/>
+          </w:tcPr>
+          <w:p>
+            <w:r>
+              <w:t>Detect attacks and resist</w:t>
+            </w:r>
+          </w:p>
+        </w:tc>
+        <w:tc>
+          <w:tcPr>
+            <w:tcW w:w="1544" w:type="dxa"/>
+          </w:tcPr>
+          <w:p>
+            <w:r>
+              <w:t>Security</w:t>
+            </w:r>
+          </w:p>
+        </w:tc>
+        <w:tc>
+          <w:tcPr>
+            <w:tcW w:w="4363" w:type="dxa"/>
+          </w:tcPr>
+          <w:p>
+            <w:r>
+              <w:t>OTIS gateway</w:t>
+            </w:r>
+          </w:p>
+        </w:tc>
+      </w:tr>
+      <w:tr>
+        <w:tc>
+          <w:tcPr>
+            <w:tcW w:w="1203" w:type="dxa"/>
+          </w:tcPr>
+          <w:p>
+            <w:r>
+              <w:t>7</w:t>
+            </w:r>
+          </w:p>
+        </w:tc>
+        <w:tc>
+          <w:tcPr>
+            <w:tcW w:w="1795" w:type="dxa"/>
+          </w:tcPr>
+          <w:p>
+            <w:r>
+              <w:t>Separate User Interface</w:t>
+            </w:r>
+          </w:p>
+        </w:tc>
+        <w:tc>
+          <w:tcPr>
+            <w:tcW w:w="1544" w:type="dxa"/>
+          </w:tcPr>
+          <w:p>
+            <w:r>
+              <w:t>Usability</w:t>
+            </w:r>
+          </w:p>
+        </w:tc>
+        <w:tc>
+          <w:tcPr>
+            <w:tcW w:w="4363" w:type="dxa"/>
+          </w:tcPr>
+          <w:p>
+            <w:r>
+              <w:t>User service</w:t>
+            </w:r>
+          </w:p>
+        </w:tc>
+      </w:tr>
+    </w:tbl>
+    <w:p/>
     <w:p>
       <w:pPr>
         <w:pStyle w:val="Heading2"/>
@@ -238,8 +684,502 @@
       </w:r>
     </w:p>
     <w:p>
+      <w:pPr>
+        <w:pStyle w:val="Heading3"/>
+      </w:pPr>
       <w:r>
         <w:t>Risks:</w:t>
+      </w:r>
+    </w:p>
+    <w:tbl>
+      <w:tblPr>
+        <w:tblStyle w:val="TableGrid"/>
+        <w:tblW w:w="0" w:type="auto"/>
+        <w:tblLook w:val="04A0" w:firstRow="1" w:lastRow="0" w:firstColumn="1" w:lastColumn="0" w:noHBand="0" w:noVBand="1"/>
+      </w:tblPr>
+      <w:tblGrid>
+        <w:gridCol w:w="2155"/>
+        <w:gridCol w:w="7195"/>
+      </w:tblGrid>
+      <w:tr>
+        <w:tc>
+          <w:tcPr>
+            <w:tcW w:w="2155" w:type="dxa"/>
+          </w:tcPr>
+          <w:p>
+            <w:pPr>
+              <w:rPr>
+                <w:b/>
+              </w:rPr>
+            </w:pPr>
+            <w:r>
+              <w:rPr>
+                <w:b/>
+              </w:rPr>
+              <w:t>Risk ID</w:t>
+            </w:r>
+          </w:p>
+        </w:tc>
+        <w:tc>
+          <w:tcPr>
+            <w:tcW w:w="7195" w:type="dxa"/>
+          </w:tcPr>
+          <w:p>
+            <w:pPr>
+              <w:rPr>
+                <w:b/>
+              </w:rPr>
+            </w:pPr>
+            <w:r>
+              <w:rPr>
+                <w:b/>
+              </w:rPr>
+              <w:t>Description</w:t>
+            </w:r>
+          </w:p>
+        </w:tc>
+      </w:tr>
+      <w:tr>
+        <w:tc>
+          <w:tcPr>
+            <w:tcW w:w="2155" w:type="dxa"/>
+          </w:tcPr>
+          <w:p>
+            <w:r>
+              <w:t>R1</w:t>
+            </w:r>
+          </w:p>
+        </w:tc>
+        <w:tc>
+          <w:tcPr>
+            <w:tcW w:w="7195" w:type="dxa"/>
+          </w:tcPr>
+          <w:p>
+            <w:r>
+              <w:t xml:space="preserve">No solution written for providing API endpoints </w:t>
+            </w:r>
+            <w:r>
+              <w:t>for external systems is missing, which is a risk for Availability</w:t>
+            </w:r>
+          </w:p>
+          <w:p/>
+        </w:tc>
+      </w:tr>
+      <w:tr>
+        <w:tc>
+          <w:tcPr>
+            <w:tcW w:w="2155" w:type="dxa"/>
+          </w:tcPr>
+          <w:p>
+            <w:r>
+              <w:t>R2</w:t>
+            </w:r>
+          </w:p>
+        </w:tc>
+        <w:tc>
+          <w:tcPr>
+            <w:tcW w:w="7195" w:type="dxa"/>
+          </w:tcPr>
+          <w:p>
+            <w:r>
+              <w:t>Services while communicating with one another is through end-points which is not encrypted/secured.</w:t>
+            </w:r>
+          </w:p>
+          <w:p/>
+        </w:tc>
+      </w:tr>
+      <w:tr>
+        <w:tc>
+          <w:tcPr>
+            <w:tcW w:w="2155" w:type="dxa"/>
+          </w:tcPr>
+          <w:p>
+            <w:r>
+              <w:t>R3</w:t>
+            </w:r>
+          </w:p>
+        </w:tc>
+        <w:tc>
+          <w:tcPr>
+            <w:tcW w:w="7195" w:type="dxa"/>
+          </w:tcPr>
+          <w:p>
+            <w:r>
+              <w:t>No backups of databases are defined in the system which causes a risk in availability if database connection fails</w:t>
+            </w:r>
+          </w:p>
+          <w:p/>
+        </w:tc>
+      </w:tr>
+      <w:tr>
+        <w:tc>
+          <w:tcPr>
+            <w:tcW w:w="2155" w:type="dxa"/>
+          </w:tcPr>
+          <w:p>
+            <w:r>
+              <w:t>R4</w:t>
+            </w:r>
+          </w:p>
+        </w:tc>
+        <w:tc>
+          <w:tcPr>
+            <w:tcW w:w="7195" w:type="dxa"/>
+          </w:tcPr>
+          <w:p>
+            <w:r>
+              <w:t>System needs to be deliver within 6 months</w:t>
+            </w:r>
+            <w:r>
+              <w:t>. C</w:t>
+            </w:r>
+            <w:r>
+              <w:t xml:space="preserve">onsidering OTIS portfolio, the </w:t>
+            </w:r>
+            <w:r>
+              <w:t xml:space="preserve">implementation of </w:t>
+            </w:r>
+            <w:r>
+              <w:t xml:space="preserve">micro services is not </w:t>
+            </w:r>
+            <w:r>
+              <w:t xml:space="preserve">causes overhead </w:t>
+            </w:r>
+            <w:r>
+              <w:t>for lower number of users.</w:t>
+            </w:r>
+            <w:r>
+              <w:t xml:space="preserve"> </w:t>
+            </w:r>
+          </w:p>
+          <w:p/>
+        </w:tc>
+      </w:tr>
+      <w:tr>
+        <w:tc>
+          <w:tcPr>
+            <w:tcW w:w="2155" w:type="dxa"/>
+          </w:tcPr>
+          <w:p>
+            <w:r>
+              <w:t>R5</w:t>
+            </w:r>
+          </w:p>
+        </w:tc>
+        <w:tc>
+          <w:tcPr>
+            <w:tcW w:w="7195" w:type="dxa"/>
+          </w:tcPr>
+          <w:p>
+            <w:r>
+              <w:t xml:space="preserve">Customer Middleware service is critical to get data from external system, failure in the service which cause </w:t>
+            </w:r>
+          </w:p>
+        </w:tc>
+      </w:tr>
+      <w:tr>
+        <w:tc>
+          <w:tcPr>
+            <w:tcW w:w="2155" w:type="dxa"/>
+          </w:tcPr>
+          <w:p>
+            <w:r>
+              <w:t>R6</w:t>
+            </w:r>
+          </w:p>
+        </w:tc>
+        <w:tc>
+          <w:tcPr>
+            <w:tcW w:w="7195" w:type="dxa"/>
+          </w:tcPr>
+          <w:p>
+            <w:r>
+              <w:t xml:space="preserve">OTIS gateway failure can cause the system to be inaccessible for the users of the system. </w:t>
+            </w:r>
+          </w:p>
+        </w:tc>
+      </w:tr>
+    </w:tbl>
+    <w:p/>
+    <w:p>
+      <w:pPr>
+        <w:pStyle w:val="Heading3"/>
+      </w:pPr>
+      <w:r>
+        <w:t>Non-Risks:</w:t>
+      </w:r>
+    </w:p>
+    <w:tbl>
+      <w:tblPr>
+        <w:tblStyle w:val="TableGrid"/>
+        <w:tblW w:w="0" w:type="auto"/>
+        <w:tblLook w:val="04A0" w:firstRow="1" w:lastRow="0" w:firstColumn="1" w:lastColumn="0" w:noHBand="0" w:noVBand="1"/>
+      </w:tblPr>
+      <w:tblGrid>
+        <w:gridCol w:w="2155"/>
+        <w:gridCol w:w="7195"/>
+      </w:tblGrid>
+      <w:tr>
+        <w:tc>
+          <w:tcPr>
+            <w:tcW w:w="2155" w:type="dxa"/>
+          </w:tcPr>
+          <w:p>
+            <w:pPr>
+              <w:rPr>
+                <w:b/>
+              </w:rPr>
+            </w:pPr>
+            <w:r>
+              <w:rPr>
+                <w:b/>
+              </w:rPr>
+              <w:t>Non-Risk Id</w:t>
+            </w:r>
+          </w:p>
+        </w:tc>
+        <w:tc>
+          <w:tcPr>
+            <w:tcW w:w="7195" w:type="dxa"/>
+          </w:tcPr>
+          <w:p>
+            <w:pPr>
+              <w:rPr>
+                <w:b/>
+              </w:rPr>
+            </w:pPr>
+            <w:r>
+              <w:rPr>
+                <w:b/>
+              </w:rPr>
+              <w:t>Description</w:t>
+            </w:r>
+          </w:p>
+        </w:tc>
+      </w:tr>
+      <w:tr>
+        <w:tc>
+          <w:tcPr>
+            <w:tcW w:w="2155" w:type="dxa"/>
+          </w:tcPr>
+          <w:p>
+            <w:r>
+              <w:t>NR1</w:t>
+            </w:r>
+          </w:p>
+        </w:tc>
+        <w:tc>
+          <w:tcPr>
+            <w:tcW w:w="7195" w:type="dxa"/>
+          </w:tcPr>
+          <w:p>
+            <w:r>
+              <w:t>Stack Overflow attacks and C</w:t>
+            </w:r>
+            <w:r>
+              <w:t xml:space="preserve">ode Injections </w:t>
+            </w:r>
+            <w:r>
+              <w:t>are handled. Alter will be generated to the system Admins if store issue occurs.</w:t>
+            </w:r>
+          </w:p>
+          <w:p/>
+        </w:tc>
+      </w:tr>
+      <w:tr>
+        <w:tc>
+          <w:tcPr>
+            <w:tcW w:w="2155" w:type="dxa"/>
+          </w:tcPr>
+          <w:p>
+            <w:r>
+              <w:t>NR2</w:t>
+            </w:r>
+          </w:p>
+        </w:tc>
+        <w:tc>
+          <w:tcPr>
+            <w:tcW w:w="7195" w:type="dxa"/>
+          </w:tcPr>
+          <w:p>
+            <w:r>
+              <w:t>Malicious logging attempts and Spam IP blocking is done which improves security</w:t>
+            </w:r>
+            <w:r>
+              <w:t>. To many logging attempts will trigger an alert to the system admin and system block the malicious IP address</w:t>
+            </w:r>
+          </w:p>
+          <w:p/>
+        </w:tc>
+      </w:tr>
+      <w:tr>
+        <w:tc>
+          <w:tcPr>
+            <w:tcW w:w="2155" w:type="dxa"/>
+          </w:tcPr>
+          <w:p>
+            <w:r>
+              <w:t>NR3</w:t>
+            </w:r>
+          </w:p>
+        </w:tc>
+        <w:tc>
+          <w:tcPr>
+            <w:tcW w:w="7195" w:type="dxa"/>
+          </w:tcPr>
+          <w:p>
+            <w:r>
+              <w:t>Data Caching approach will improve the Performance</w:t>
+            </w:r>
+            <w:r>
+              <w:t xml:space="preserve"> of the system </w:t>
+            </w:r>
+          </w:p>
+          <w:p/>
+        </w:tc>
+      </w:tr>
+      <w:tr>
+        <w:tc>
+          <w:tcPr>
+            <w:tcW w:w="2155" w:type="dxa"/>
+          </w:tcPr>
+          <w:p>
+            <w:r>
+              <w:t>NR4</w:t>
+            </w:r>
+          </w:p>
+        </w:tc>
+        <w:tc>
+          <w:tcPr>
+            <w:tcW w:w="7195" w:type="dxa"/>
+          </w:tcPr>
+          <w:p>
+            <w:r>
+              <w:t xml:space="preserve">Providing logging service as separate </w:t>
+            </w:r>
+            <w:r>
+              <w:t>service to provide availability to the system</w:t>
+            </w:r>
+          </w:p>
+        </w:tc>
+      </w:tr>
+      <w:tr>
+        <w:tc>
+          <w:tcPr>
+            <w:tcW w:w="2155" w:type="dxa"/>
+          </w:tcPr>
+          <w:p>
+            <w:r>
+              <w:t>NR5</w:t>
+            </w:r>
+          </w:p>
+        </w:tc>
+        <w:tc>
+          <w:tcPr>
+            <w:tcW w:w="7195" w:type="dxa"/>
+          </w:tcPr>
+          <w:p>
+            <w:r>
+              <w:t xml:space="preserve">Important logs of the system are encrypted to handle the security threats </w:t>
+            </w:r>
+          </w:p>
+        </w:tc>
+      </w:tr>
+      <w:tr>
+        <w:tc>
+          <w:tcPr>
+            <w:tcW w:w="2155" w:type="dxa"/>
+          </w:tcPr>
+          <w:p>
+            <w:r>
+              <w:t>NR6</w:t>
+            </w:r>
+          </w:p>
+        </w:tc>
+        <w:tc>
+          <w:tcPr>
+            <w:tcW w:w="7195" w:type="dxa"/>
+          </w:tcPr>
+          <w:p>
+            <w:r>
+              <w:t>Notification service is added into the system whose availability is critical in provides error, security and alter notification to respective stakeholders. By separating it, maintenance of the service will be easy</w:t>
+            </w:r>
+          </w:p>
+        </w:tc>
+      </w:tr>
+    </w:tbl>
+    <w:p/>
+    <w:p>
+      <w:pPr>
+        <w:pStyle w:val="Heading2"/>
+      </w:pPr>
+      <w:r>
+        <w:lastRenderedPageBreak/>
+        <w:t>Risk Themes:</w:t>
+      </w:r>
+    </w:p>
+    <w:p>
+      <w:r>
+        <w:t>Team review the quality aspects and the identified</w:t>
+      </w:r>
+      <w:r>
+        <w:t xml:space="preserve"> risks, non-risks of the system</w:t>
+      </w:r>
+      <w:r>
+        <w:t>.</w:t>
+      </w:r>
+      <w:r>
+        <w:t xml:space="preserve"> The following the risk themes identified from the inputs mentioned above:</w:t>
+      </w:r>
+    </w:p>
+    <w:p>
+      <w:pPr>
+        <w:pStyle w:val="ListParagraph"/>
+        <w:numPr>
+          <w:ilvl w:val="0"/>
+          <w:numId w:val="10"/>
+        </w:numPr>
+      </w:pPr>
+      <w:r>
+        <w:t>The implementation micro services architecture will be challenging for the current team and external hires to develop in such short amount of time</w:t>
+      </w:r>
+      <w:r>
+        <w:t>. Service Oriented architecture is difficult and complex to implement and overall system testing is difficult.</w:t>
+      </w:r>
+    </w:p>
+    <w:p>
+      <w:pPr>
+        <w:pStyle w:val="ListParagraph"/>
+        <w:numPr>
+          <w:ilvl w:val="0"/>
+          <w:numId w:val="10"/>
+        </w:numPr>
+      </w:pPr>
+      <w:r>
+        <w:t>Adding additional security to the system will impact the usability and performance of the system.</w:t>
+      </w:r>
+      <w:r>
+        <w:t xml:space="preserve"> Dividing work into multiple service will yield additional latency which will impact performance.</w:t>
+      </w:r>
+    </w:p>
+    <w:p>
+      <w:pPr>
+        <w:pStyle w:val="ListParagraph"/>
+        <w:numPr>
+          <w:ilvl w:val="0"/>
+          <w:numId w:val="10"/>
+        </w:numPr>
+      </w:pPr>
+      <w:r>
+        <w:t xml:space="preserve">OTIS system is relatively small and having multiple databases will add additional time for querying data from multiple services. Different types of databases will add complexity to the system as different maintenance and learning overheads will occur </w:t>
+      </w:r>
+    </w:p>
+    <w:p>
+      <w:pPr>
+        <w:pStyle w:val="Heading2"/>
+      </w:pPr>
+      <w:r>
+        <w:t>Sensitivity Points:</w:t>
       </w:r>
     </w:p>
     <w:p>
@@ -251,10 +1191,7 @@
         </w:numPr>
       </w:pPr>
       <w:r>
-        <w:t>Web services</w:t>
-      </w:r>
-      <w:r>
-        <w:t xml:space="preserve"> communication and authentication methods not defined.</w:t>
+        <w:t>No backup exits for databases of services for User information Database and report database</w:t>
       </w:r>
     </w:p>
     <w:p>
@@ -266,7 +1203,10 @@
         </w:numPr>
       </w:pPr>
       <w:r>
-        <w:t>Security certificates or HTTPS services hosting certificates must be available</w:t>
+        <w:t xml:space="preserve">Data Layer is sensitive point as all user and report information is stored in the system. Querying one database with other </w:t>
+      </w:r>
+      <w:r>
+        <w:t>will impact the security aspect.</w:t>
       </w:r>
     </w:p>
     <w:p>
@@ -278,15 +1218,7 @@
         </w:numPr>
       </w:pPr>
       <w:r>
-        <w:t xml:space="preserve">Considering OTIS portfolio, the containerization of </w:t>
-      </w:r>
-      <w:proofErr w:type="spellStart"/>
-      <w:r>
-        <w:t>microservices</w:t>
-      </w:r>
-      <w:proofErr w:type="spellEnd"/>
-      <w:r>
-        <w:t xml:space="preserve"> is not useful for lower number of users. It is an additional cost for servers</w:t>
+        <w:t xml:space="preserve">No Databases backup tactic is provided which makes data layer as sensitive  </w:t>
       </w:r>
     </w:p>
     <w:p>
@@ -298,28 +1230,16 @@
         </w:numPr>
       </w:pPr>
       <w:r>
-        <w:rPr>
-          <w:highlight w:val="yellow"/>
-        </w:rPr>
-        <w:t>Restful</w:t>
-      </w:r>
-      <w:r>
-        <w:rPr>
-          <w:highlight w:val="yellow"/>
-        </w:rPr>
-        <w:t xml:space="preserve"> API solution</w:t>
-      </w:r>
-      <w:r>
-        <w:rPr>
-          <w:highlight w:val="yellow"/>
-        </w:rPr>
-        <w:t xml:space="preserve"> for external systems</w:t>
-      </w:r>
-      <w:r>
-        <w:rPr>
-          <w:highlight w:val="yellow"/>
-        </w:rPr>
-        <w:t xml:space="preserve"> is missing, which is a risk for Availability</w:t>
+        <w:t>OTIS Gateway Service is critical for entire system</w:t>
+      </w:r>
+      <w:r>
+        <w:t xml:space="preserve">. The service </w:t>
+      </w:r>
+      <w:r>
+        <w:t>communicates with the external system will fetch the data and deliver the data to respective business objects</w:t>
+      </w:r>
+      <w:r>
+        <w:t xml:space="preserve"> </w:t>
       </w:r>
     </w:p>
     <w:p>
@@ -330,20 +1250,133 @@
           <w:numId w:val="2"/>
         </w:numPr>
       </w:pPr>
+      <w:r>
+        <w:t>Customer middleware service</w:t>
+      </w:r>
+      <w:r>
+        <w:t xml:space="preserve"> is critical for the customers</w:t>
+      </w:r>
+      <w:r>
+        <w:t xml:space="preserve"> as the entire service will differentiate the data coming from different sources.</w:t>
+      </w:r>
+      <w:bookmarkStart w:id="0" w:name="_GoBack"/>
+      <w:bookmarkEnd w:id="0"/>
+    </w:p>
+    <w:p>
+      <w:pPr>
+        <w:pStyle w:val="Heading2"/>
+      </w:pPr>
+      <w:r>
+        <w:t xml:space="preserve">Trade Offs: </w:t>
+      </w:r>
+    </w:p>
+    <w:p>
+      <w:r>
+        <w:t xml:space="preserve">1. How much security level is intended in Gateway service, as more security tactics will eventually impact </w:t>
+      </w:r>
+      <w:r>
+        <w:t>Performance?</w:t>
+      </w:r>
+    </w:p>
+    <w:p>
+      <w:r>
+        <w:t xml:space="preserve">2. Additional </w:t>
+      </w:r>
+      <w:r>
+        <w:t>micro services</w:t>
+      </w:r>
+      <w:r>
+        <w:t xml:space="preserve"> added to increase Availability will impact Performance due to increased communication overhead between system components</w:t>
+      </w:r>
+      <w:r>
+        <w:t xml:space="preserve"> </w:t>
+      </w:r>
+    </w:p>
+    <w:p>
+      <w:r>
+        <w:t>3. Added security will impact Usability from User perspective.</w:t>
+      </w:r>
+    </w:p>
+    <w:p>
+      <w:r>
+        <w:t xml:space="preserve">4. The importance of data and data change frequency determines which data would be beneficial to cache. As cache takes up additional storage in the system, </w:t>
+      </w:r>
+      <w:r>
+        <w:t>micro services</w:t>
+      </w:r>
+      <w:r>
+        <w:t xml:space="preserve"> </w:t>
+      </w:r>
+      <w:r>
+        <w:t xml:space="preserve">load </w:t>
+      </w:r>
+      <w:r>
+        <w:t>could</w:t>
+      </w:r>
+      <w:r>
+        <w:t xml:space="preserve"> impact the extra overhead of space and caching computation every time external system provides data in the system.</w:t>
+      </w:r>
+    </w:p>
+    <w:p/>
+    <w:p>
+      <w:pPr>
+        <w:pStyle w:val="Heading2"/>
+      </w:pPr>
+      <w:r>
+        <w:t>Evaluation Opinion/Comments:</w:t>
+      </w:r>
+    </w:p>
+    <w:p>
+      <w:r>
+        <w:t xml:space="preserve">We consider this system to be more suited monolithic pattern/architecture as concern of less cost and time dependency (6 months). </w:t>
+      </w:r>
+    </w:p>
+    <w:p>
+      <w:r>
+        <w:lastRenderedPageBreak/>
+        <w:t xml:space="preserve">Usability tactic is prioritized QA as there are no mentioned tactics </w:t>
+      </w:r>
+      <w:r>
+        <w:t>to address usability.</w:t>
+      </w:r>
+    </w:p>
+    <w:p>
+      <w:r>
+        <w:t>Micro services have issue with the testing and validation of the system and prolonged issue in the system is a concern of availability.</w:t>
+      </w:r>
+    </w:p>
+    <w:p>
+      <w:r>
+        <w:t>Caching of the system is good for performance and availability but caching all system data will add extra computational overhead to update the cached data every time data changes occur.</w:t>
+      </w:r>
+    </w:p>
+    <w:p>
+      <w:r>
+        <w:t xml:space="preserve">Micro services are better in large scale applications. Our User base and application is relatively small so additional cost of resources (Time, budget, human resources) are required to implement the system in this architecture.  </w:t>
+      </w:r>
+      <w:r>
+        <w:t>[1]</w:t>
+      </w:r>
+    </w:p>
+    <w:p>
+      <w:pPr>
+        <w:pStyle w:val="Heading2"/>
+      </w:pPr>
+      <w:r>
+        <w:t>Questions:</w:t>
+      </w:r>
     </w:p>
     <w:p>
       <w:pPr>
         <w:pStyle w:val="ListParagraph"/>
         <w:numPr>
           <w:ilvl w:val="0"/>
-          <w:numId w:val="2"/>
+          <w:numId w:val="11"/>
         </w:numPr>
-      </w:pPr>
-    </w:p>
-    <w:p/>
-    <w:p>
-      <w:r>
-        <w:t>Non-Risks:</w:t>
+        <w:ind w:left="720"/>
+      </w:pPr>
+      <w:r>
+        <w:t>If user want to see the tracking progress of the order. Does your system provide the functionality for that?</w:t>
       </w:r>
     </w:p>
     <w:p>
@@ -351,11 +1384,11 @@
         <w:pStyle w:val="ListParagraph"/>
         <w:numPr>
           <w:ilvl w:val="0"/>
-          <w:numId w:val="1"/>
+          <w:numId w:val="5"/>
         </w:numPr>
       </w:pPr>
       <w:r>
-        <w:t xml:space="preserve">Stack Overflow attacks and Code Injections handled properly </w:t>
+        <w:t xml:space="preserve">Considering Security as key QA, 1 hour response time for Malicious Attempt seems much prolonged, should be in a few minutes. </w:t>
       </w:r>
     </w:p>
     <w:p>
@@ -363,14 +1396,11 @@
         <w:pStyle w:val="ListParagraph"/>
         <w:numPr>
           <w:ilvl w:val="0"/>
-          <w:numId w:val="1"/>
+          <w:numId w:val="5"/>
         </w:numPr>
       </w:pPr>
       <w:r>
-        <w:rPr>
-          <w:highlight w:val="lightGray"/>
-        </w:rPr>
-        <w:t>IP address based and User ID based incorrect login attempts tracking</w:t>
+        <w:t>Why Micro services? Does this system require the scalability of micro services as this system has less clients and more data to handle from external system.</w:t>
       </w:r>
     </w:p>
     <w:p>
@@ -378,14 +1408,11 @@
         <w:pStyle w:val="ListParagraph"/>
         <w:numPr>
           <w:ilvl w:val="0"/>
-          <w:numId w:val="1"/>
+          <w:numId w:val="5"/>
         </w:numPr>
       </w:pPr>
       <w:r>
-        <w:rPr>
-          <w:highlight w:val="lightGray"/>
-        </w:rPr>
-        <w:t>Data Caching approach is beneficial for Performance</w:t>
+        <w:t>Usability is mentioned in the system what tactics are used by you as there is no tactic mentioned in the document.</w:t>
       </w:r>
     </w:p>
     <w:p>
@@ -393,14 +1420,17 @@
         <w:pStyle w:val="ListParagraph"/>
         <w:numPr>
           <w:ilvl w:val="0"/>
-          <w:numId w:val="1"/>
+          <w:numId w:val="5"/>
         </w:numPr>
       </w:pPr>
       <w:r>
-        <w:rPr>
-          <w:highlight w:val="lightGray"/>
-        </w:rPr>
-        <w:t>Internal communication/synchronization of databases within OTIS will hinder the Performance</w:t>
+        <w:t>R</w:t>
+      </w:r>
+      <w:r>
+        <w:t>estful services for external client not used why</w:t>
+      </w:r>
+      <w:r>
+        <w:cr/>
       </w:r>
     </w:p>
     <w:p>
@@ -408,26 +1438,26 @@
         <w:pStyle w:val="ListParagraph"/>
         <w:numPr>
           <w:ilvl w:val="0"/>
-          <w:numId w:val="1"/>
+          <w:numId w:val="5"/>
         </w:numPr>
       </w:pPr>
       <w:r>
-        <w:t xml:space="preserve">What if OTIS Gateway service is </w:t>
-      </w:r>
-      <w:r>
-        <w:t>crashed?</w:t>
-      </w:r>
-      <w:r>
-        <w:t xml:space="preserve"> All communication from Login Service is done through Gateway service, so Availability can be at risk</w:t>
-      </w:r>
-    </w:p>
-    <w:p/>
-    <w:p>
-      <w:pPr>
-        <w:pStyle w:val="Heading2"/>
-      </w:pPr>
-      <w:r>
-        <w:t>Sensitivity Points:</w:t>
+        <w:t>N</w:t>
+      </w:r>
+      <w:r>
+        <w:t>o</w:t>
+      </w:r>
+      <w:r>
+        <w:t xml:space="preserve"> Databases</w:t>
+      </w:r>
+      <w:r>
+        <w:t xml:space="preserve"> backup plan is incorporated with the OTIS</w:t>
+      </w:r>
+      <w:r>
+        <w:t xml:space="preserve"> </w:t>
+      </w:r>
+      <w:r>
+        <w:t>system</w:t>
       </w:r>
     </w:p>
     <w:p>
@@ -435,11 +1465,11 @@
         <w:pStyle w:val="ListParagraph"/>
         <w:numPr>
           <w:ilvl w:val="0"/>
-          <w:numId w:val="2"/>
+          <w:numId w:val="5"/>
         </w:numPr>
       </w:pPr>
       <w:r>
-        <w:t>No backup exits for databases of services for User information Database and report database</w:t>
+        <w:t>Report Update Service is unclear, how this will work and what kind of Report Update is intended by User Account Service?</w:t>
       </w:r>
     </w:p>
     <w:p>
@@ -447,217 +1477,195 @@
         <w:pStyle w:val="ListParagraph"/>
         <w:numPr>
           <w:ilvl w:val="0"/>
-          <w:numId w:val="2"/>
+          <w:numId w:val="5"/>
         </w:numPr>
       </w:pPr>
       <w:r>
-        <w:t>OTIS Gateway Service is critical for entire system</w:t>
-      </w:r>
-    </w:p>
-    <w:p>
-      <w:pPr>
-        <w:spacing w:after="0"/>
+        <w:t>How much data will be cached in the system</w:t>
+      </w:r>
+    </w:p>
+    <w:sdt>
+      <w:sdtPr>
+        <w:id w:val="-1539972425"/>
+        <w:docPartObj>
+          <w:docPartGallery w:val="Bibliographies"/>
+          <w:docPartUnique/>
+        </w:docPartObj>
+      </w:sdtPr>
+      <w:sdtEndPr>
         <w:rPr>
-          <w:b/>
-          <w:bCs/>
+          <w:rFonts w:eastAsiaTheme="minorHAnsi" w:cstheme="minorBidi"/>
+          <w:color w:val="auto"/>
+          <w:sz w:val="24"/>
+          <w:szCs w:val="22"/>
         </w:rPr>
-      </w:pPr>
-      <w:r>
-        <w:rPr>
-          <w:b/>
-          <w:bCs/>
-        </w:rPr>
-        <w:t>------------------------------------------------</w:t>
-      </w:r>
-    </w:p>
-    <w:p>
-      <w:pPr>
-        <w:spacing w:after="0"/>
-        <w:rPr>
-          <w:b/>
-          <w:bCs/>
-        </w:rPr>
-      </w:pPr>
-      <w:r>
-        <w:rPr>
-          <w:b/>
-          <w:bCs/>
-        </w:rPr>
-        <w:t xml:space="preserve">Trade Offs: </w:t>
-      </w:r>
-    </w:p>
-    <w:p>
-      <w:pPr>
-        <w:spacing w:after="0"/>
-        <w:rPr>
-          <w:b/>
-          <w:bCs/>
-        </w:rPr>
-      </w:pPr>
-      <w:r>
-        <w:rPr>
-          <w:b/>
-          <w:bCs/>
-        </w:rPr>
-        <w:t>------------------------------------------------</w:t>
-      </w:r>
-    </w:p>
-    <w:p>
-      <w:r>
-        <w:t xml:space="preserve">1. How much security level is intended in Gateway service, as more security tactics will eventually impact </w:t>
-      </w:r>
-      <w:proofErr w:type="gramStart"/>
-      <w:r>
-        <w:t>Performance</w:t>
-      </w:r>
-      <w:proofErr w:type="gramEnd"/>
-    </w:p>
-    <w:p>
-      <w:r>
-        <w:rPr>
-          <w:highlight w:val="yellow"/>
-        </w:rPr>
-        <w:t xml:space="preserve">2. Additional </w:t>
-      </w:r>
-      <w:proofErr w:type="spellStart"/>
-      <w:r>
-        <w:rPr>
-          <w:highlight w:val="yellow"/>
-        </w:rPr>
-        <w:t>microservices</w:t>
-      </w:r>
-      <w:proofErr w:type="spellEnd"/>
-      <w:r>
-        <w:rPr>
-          <w:highlight w:val="yellow"/>
-        </w:rPr>
-        <w:t xml:space="preserve"> added to increase Availability will impact Performance due to increased communication overhead between system components.</w:t>
-      </w:r>
-      <w:r>
-        <w:t xml:space="preserve"> (</w:t>
-      </w:r>
-      <w:proofErr w:type="gramStart"/>
-      <w:r>
-        <w:t>to</w:t>
-      </w:r>
-      <w:proofErr w:type="gramEnd"/>
-      <w:r>
-        <w:t xml:space="preserve"> be used by Group 5)</w:t>
-      </w:r>
-    </w:p>
-    <w:p>
-      <w:r>
-        <w:rPr>
-          <w:highlight w:val="lightGray"/>
-        </w:rPr>
-        <w:t xml:space="preserve">3. Added security will impact Usability from User perspective.  </w:t>
-      </w:r>
-      <w:r>
-        <w:rPr>
-          <w:highlight w:val="green"/>
-        </w:rPr>
-        <w:t>–Both groups can use this</w:t>
-      </w:r>
-    </w:p>
-    <w:p/>
-    <w:p>
-      <w:pPr>
-        <w:pStyle w:val="Heading2"/>
-        <w:rPr>
-          <w:shd w:val="clear" w:color="auto" w:fill="F2F2F2"/>
-        </w:rPr>
-      </w:pPr>
-      <w:r>
-        <w:rPr>
-          <w:shd w:val="clear" w:color="auto" w:fill="F2F2F2"/>
-        </w:rPr>
-        <w:t>Evaluation Opinion/Comments</w:t>
-      </w:r>
-      <w:r>
-        <w:rPr>
-          <w:shd w:val="clear" w:color="auto" w:fill="F2F2F2"/>
-        </w:rPr>
-        <w:t>:</w:t>
-      </w:r>
-    </w:p>
-    <w:p>
-      <w:r>
-        <w:t xml:space="preserve">We consider this system to be more suited monolithic pattern/architecture as concern of less cost and time dependency (6 months). </w:t>
-      </w:r>
-    </w:p>
-    <w:p>
-      <w:r>
-        <w:t xml:space="preserve">Usability tactic is prioritized QA as there are no mentioned tactics </w:t>
-      </w:r>
-      <w:r>
-        <w:t>to address usability.</w:t>
-      </w:r>
-    </w:p>
-    <w:p>
-      <w:r>
-        <w:t>Micro services have issue with the testing and validation of the system and prolonged issue in the system is a concern of availability.</w:t>
-      </w:r>
-    </w:p>
-    <w:p>
-      <w:r>
-        <w:t xml:space="preserve">Micro services are better in large scale applications. Our User base and application is relatively small so additional cost of resources (Time, budget, human resources) are required to implement the system in this architecture.  </w:t>
-      </w:r>
-    </w:p>
-    <w:p>
-      <w:pPr>
-        <w:pStyle w:val="Heading2"/>
-      </w:pPr>
-      <w:r>
-        <w:t>Questions:</w:t>
-      </w:r>
-    </w:p>
-    <w:p>
-      <w:r>
-        <w:t xml:space="preserve">Considering Security as key QA, 1 hour response time for Malicious Attempt seems much prolonged, should be in a few minutes. </w:t>
-      </w:r>
-    </w:p>
-    <w:p>
-      <w:r>
-        <w:lastRenderedPageBreak/>
-        <w:t>Why Micro services? Does this system require the scalability of micro services as this system has less clients and more data to handle from external system.</w:t>
-      </w:r>
-    </w:p>
-    <w:p>
-      <w:r>
-        <w:t>Usability is mentioned in the system what tactics are used by you as there is no tactic mentioned in the document.</w:t>
-      </w:r>
-    </w:p>
-    <w:p>
-      <w:r>
-        <w:t>R</w:t>
-      </w:r>
-      <w:r>
-        <w:t>estful services for external client not used why</w:t>
-      </w:r>
-      <w:r>
-        <w:cr/>
-      </w:r>
-      <w:r>
-        <w:t>N</w:t>
-      </w:r>
-      <w:r>
-        <w:t>o</w:t>
-      </w:r>
-      <w:r>
-        <w:t xml:space="preserve"> Databases</w:t>
-      </w:r>
-      <w:r>
-        <w:t xml:space="preserve"> backup plan is incorporated with the OTIS</w:t>
-      </w:r>
-      <w:r>
-        <w:t xml:space="preserve"> </w:t>
-      </w:r>
-      <w:bookmarkStart w:id="0" w:name="_GoBack"/>
-      <w:bookmarkEnd w:id="0"/>
-      <w:r>
-        <w:t>system</w:t>
-      </w:r>
-    </w:p>
+      </w:sdtEndPr>
+      <w:sdtContent>
+        <w:p>
+          <w:pPr>
+            <w:pStyle w:val="Heading1"/>
+          </w:pPr>
+          <w:r>
+            <w:t>References</w:t>
+          </w:r>
+        </w:p>
+        <w:sdt>
+          <w:sdtPr>
+            <w:id w:val="-573587230"/>
+            <w:bibliography/>
+          </w:sdtPr>
+          <w:sdtContent>
+            <w:p>
+              <w:pPr>
+                <w:rPr>
+                  <w:rFonts w:asciiTheme="minorHAnsi" w:hAnsiTheme="minorHAnsi"/>
+                  <w:noProof/>
+                  <w:sz w:val="22"/>
+                </w:rPr>
+              </w:pPr>
+              <w:r>
+                <w:fldChar w:fldCharType="begin"/>
+              </w:r>
+              <w:r>
+                <w:instrText xml:space="preserve"> BIBLIOGRAPHY </w:instrText>
+              </w:r>
+              <w:r>
+                <w:fldChar w:fldCharType="separate"/>
+              </w:r>
+            </w:p>
+            <w:tbl>
+              <w:tblPr>
+                <w:tblW w:w="5000" w:type="pct"/>
+                <w:tblCellSpacing w:w="15" w:type="dxa"/>
+                <w:tblCellMar>
+                  <w:top w:w="15" w:type="dxa"/>
+                  <w:left w:w="15" w:type="dxa"/>
+                  <w:bottom w:w="15" w:type="dxa"/>
+                  <w:right w:w="15" w:type="dxa"/>
+                </w:tblCellMar>
+                <w:tblLook w:val="04A0" w:firstRow="1" w:lastRow="0" w:firstColumn="1" w:lastColumn="0" w:noHBand="0" w:noVBand="1"/>
+              </w:tblPr>
+              <w:tblGrid>
+                <w:gridCol w:w="355"/>
+                <w:gridCol w:w="9005"/>
+              </w:tblGrid>
+              <w:tr>
+                <w:trPr>
+                  <w:divId w:val="1417436372"/>
+                  <w:tblCellSpacing w:w="15" w:type="dxa"/>
+                </w:trPr>
+                <w:tc>
+                  <w:tcPr>
+                    <w:tcW w:w="50" w:type="pct"/>
+                    <w:hideMark/>
+                  </w:tcPr>
+                  <w:p>
+                    <w:pPr>
+                      <w:pStyle w:val="Bibliography"/>
+                      <w:rPr>
+                        <w:noProof/>
+                        <w:szCs w:val="24"/>
+                      </w:rPr>
+                    </w:pPr>
+                    <w:r>
+                      <w:rPr>
+                        <w:noProof/>
+                      </w:rPr>
+                      <w:t xml:space="preserve">[1] </w:t>
+                    </w:r>
+                  </w:p>
+                </w:tc>
+                <w:tc>
+                  <w:tcPr>
+                    <w:tcW w:w="0" w:type="auto"/>
+                    <w:hideMark/>
+                  </w:tcPr>
+                  <w:p>
+                    <w:pPr>
+                      <w:pStyle w:val="Bibliography"/>
+                      <w:rPr>
+                        <w:noProof/>
+                      </w:rPr>
+                    </w:pPr>
+                    <w:r>
+                      <w:rPr>
+                        <w:noProof/>
+                      </w:rPr>
+                      <w:t>magello, "Microservices — Good or Bad?," magello, 13 Janurary 2018. [Online]. Available: https://magello.se/microservices-good-or-bad/.</w:t>
+                    </w:r>
+                  </w:p>
+                </w:tc>
+              </w:tr>
+              <w:tr>
+                <w:trPr>
+                  <w:divId w:val="1417436372"/>
+                  <w:tblCellSpacing w:w="15" w:type="dxa"/>
+                </w:trPr>
+                <w:tc>
+                  <w:tcPr>
+                    <w:tcW w:w="50" w:type="pct"/>
+                    <w:hideMark/>
+                  </w:tcPr>
+                  <w:p>
+                    <w:pPr>
+                      <w:pStyle w:val="Bibliography"/>
+                      <w:rPr>
+                        <w:noProof/>
+                      </w:rPr>
+                    </w:pPr>
+                    <w:r>
+                      <w:rPr>
+                        <w:noProof/>
+                      </w:rPr>
+                      <w:t xml:space="preserve">[2] </w:t>
+                    </w:r>
+                  </w:p>
+                </w:tc>
+                <w:tc>
+                  <w:tcPr>
+                    <w:tcW w:w="0" w:type="auto"/>
+                    <w:hideMark/>
+                  </w:tcPr>
+                  <w:p>
+                    <w:pPr>
+                      <w:pStyle w:val="Bibliography"/>
+                      <w:rPr>
+                        <w:noProof/>
+                      </w:rPr>
+                    </w:pPr>
+                    <w:r>
+                      <w:rPr>
+                        <w:noProof/>
+                      </w:rPr>
+                      <w:t>J. Nemer, "Advantages and Disadvantages of Microservices Architecture," 13 November 2019. [Online]. Available: https://cloudacademy.com/blog/microservices-architecture-challenge-advantage-drawback/.</w:t>
+                    </w:r>
+                  </w:p>
+                </w:tc>
+              </w:tr>
+            </w:tbl>
+            <w:p>
+              <w:pPr>
+                <w:divId w:val="1417436372"/>
+                <w:rPr>
+                  <w:rFonts w:eastAsia="Times New Roman"/>
+                  <w:noProof/>
+                </w:rPr>
+              </w:pPr>
+            </w:p>
+            <w:p>
+              <w:r>
+                <w:rPr>
+                  <w:b/>
+                  <w:bCs/>
+                  <w:noProof/>
+                </w:rPr>
+                <w:fldChar w:fldCharType="end"/>
+              </w:r>
+            </w:p>
+          </w:sdtContent>
+        </w:sdt>
+      </w:sdtContent>
+    </w:sdt>
     <w:p/>
     <w:p/>
     <w:sectPr>
@@ -673,6 +1681,95 @@
 <file path=word/numbering.xml><?xml version="1.0" encoding="utf-8"?>
 <w:numbering xmlns:wpc="http://schemas.microsoft.com/office/word/2010/wordprocessingCanvas" xmlns:mc="http://schemas.openxmlformats.org/markup-compatibility/2006" xmlns:o="urn:schemas-microsoft-com:office:office" xmlns:r="http://schemas.openxmlformats.org/officeDocument/2006/relationships" xmlns:m="http://schemas.openxmlformats.org/officeDocument/2006/math" xmlns:v="urn:schemas-microsoft-com:vml" xmlns:wp14="http://schemas.microsoft.com/office/word/2010/wordprocessingDrawing" xmlns:wp="http://schemas.openxmlformats.org/drawingml/2006/wordprocessingDrawing" xmlns:w10="urn:schemas-microsoft-com:office:word" xmlns:w="http://schemas.openxmlformats.org/wordprocessingml/2006/main" xmlns:w14="http://schemas.microsoft.com/office/word/2010/wordml" xmlns:w15="http://schemas.microsoft.com/office/word/2012/wordml" xmlns:wpg="http://schemas.microsoft.com/office/word/2010/wordprocessingGroup" xmlns:wpi="http://schemas.microsoft.com/office/word/2010/wordprocessingInk" xmlns:wne="http://schemas.microsoft.com/office/word/2006/wordml" xmlns:wps="http://schemas.microsoft.com/office/word/2010/wordprocessingShape" mc:Ignorable="w14 w15 wp14">
   <w:abstractNum w:abstractNumId="0">
+    <w:nsid w:val="00637B4E"/>
+    <w:multiLevelType w:val="hybridMultilevel"/>
+    <w:tmpl w:val="5A2A6314"/>
+    <w:lvl w:ilvl="0" w:tplc="942CE094">
+      <w:start w:val="1"/>
+      <w:numFmt w:val="decimal"/>
+      <w:lvlText w:val="%1."/>
+      <w:lvlJc w:val="left"/>
+      <w:pPr>
+        <w:ind w:left="720" w:hanging="360"/>
+      </w:pPr>
+      <w:rPr>
+        <w:b w:val="0"/>
+      </w:rPr>
+    </w:lvl>
+    <w:lvl w:ilvl="1" w:tplc="04090019" w:tentative="1">
+      <w:start w:val="1"/>
+      <w:numFmt w:val="lowerLetter"/>
+      <w:lvlText w:val="%2."/>
+      <w:lvlJc w:val="left"/>
+      <w:pPr>
+        <w:ind w:left="1440" w:hanging="360"/>
+      </w:pPr>
+    </w:lvl>
+    <w:lvl w:ilvl="2" w:tplc="0409001B" w:tentative="1">
+      <w:start w:val="1"/>
+      <w:numFmt w:val="lowerRoman"/>
+      <w:lvlText w:val="%3."/>
+      <w:lvlJc w:val="right"/>
+      <w:pPr>
+        <w:ind w:left="2160" w:hanging="180"/>
+      </w:pPr>
+    </w:lvl>
+    <w:lvl w:ilvl="3" w:tplc="0409000F" w:tentative="1">
+      <w:start w:val="1"/>
+      <w:numFmt w:val="decimal"/>
+      <w:lvlText w:val="%4."/>
+      <w:lvlJc w:val="left"/>
+      <w:pPr>
+        <w:ind w:left="2880" w:hanging="360"/>
+      </w:pPr>
+    </w:lvl>
+    <w:lvl w:ilvl="4" w:tplc="04090019" w:tentative="1">
+      <w:start w:val="1"/>
+      <w:numFmt w:val="lowerLetter"/>
+      <w:lvlText w:val="%5."/>
+      <w:lvlJc w:val="left"/>
+      <w:pPr>
+        <w:ind w:left="3600" w:hanging="360"/>
+      </w:pPr>
+    </w:lvl>
+    <w:lvl w:ilvl="5" w:tplc="0409001B" w:tentative="1">
+      <w:start w:val="1"/>
+      <w:numFmt w:val="lowerRoman"/>
+      <w:lvlText w:val="%6."/>
+      <w:lvlJc w:val="right"/>
+      <w:pPr>
+        <w:ind w:left="4320" w:hanging="180"/>
+      </w:pPr>
+    </w:lvl>
+    <w:lvl w:ilvl="6" w:tplc="0409000F" w:tentative="1">
+      <w:start w:val="1"/>
+      <w:numFmt w:val="decimal"/>
+      <w:lvlText w:val="%7."/>
+      <w:lvlJc w:val="left"/>
+      <w:pPr>
+        <w:ind w:left="5040" w:hanging="360"/>
+      </w:pPr>
+    </w:lvl>
+    <w:lvl w:ilvl="7" w:tplc="04090019" w:tentative="1">
+      <w:start w:val="1"/>
+      <w:numFmt w:val="lowerLetter"/>
+      <w:lvlText w:val="%8."/>
+      <w:lvlJc w:val="left"/>
+      <w:pPr>
+        <w:ind w:left="5760" w:hanging="360"/>
+      </w:pPr>
+    </w:lvl>
+    <w:lvl w:ilvl="8" w:tplc="0409001B" w:tentative="1">
+      <w:start w:val="1"/>
+      <w:numFmt w:val="lowerRoman"/>
+      <w:lvlText w:val="%9."/>
+      <w:lvlJc w:val="right"/>
+      <w:pPr>
+        <w:ind w:left="6480" w:hanging="180"/>
+      </w:pPr>
+    </w:lvl>
+  </w:abstractNum>
+  <w:abstractNum w:abstractNumId="1">
     <w:nsid w:val="03700A44"/>
     <w:multiLevelType w:val="hybridMultilevel"/>
     <w:tmpl w:val="7CBEFA3E"/>
@@ -785,10 +1882,123 @@
       </w:rPr>
     </w:lvl>
   </w:abstractNum>
-  <w:abstractNum w:abstractNumId="1">
+  <w:abstractNum w:abstractNumId="2">
+    <w:nsid w:val="0F031E50"/>
+    <w:multiLevelType w:val="hybridMultilevel"/>
+    <w:tmpl w:val="496ABBCA"/>
+    <w:lvl w:ilvl="0" w:tplc="04090001">
+      <w:start w:val="1"/>
+      <w:numFmt w:val="bullet"/>
+      <w:lvlText w:val=""/>
+      <w:lvlJc w:val="left"/>
+      <w:pPr>
+        <w:ind w:left="720" w:hanging="360"/>
+      </w:pPr>
+      <w:rPr>
+        <w:rFonts w:ascii="Symbol" w:hAnsi="Symbol" w:hint="default"/>
+      </w:rPr>
+    </w:lvl>
+    <w:lvl w:ilvl="1" w:tplc="04090003" w:tentative="1">
+      <w:start w:val="1"/>
+      <w:numFmt w:val="bullet"/>
+      <w:lvlText w:val="o"/>
+      <w:lvlJc w:val="left"/>
+      <w:pPr>
+        <w:ind w:left="1440" w:hanging="360"/>
+      </w:pPr>
+      <w:rPr>
+        <w:rFonts w:ascii="Courier New" w:hAnsi="Courier New" w:cs="Courier New" w:hint="default"/>
+      </w:rPr>
+    </w:lvl>
+    <w:lvl w:ilvl="2" w:tplc="04090005" w:tentative="1">
+      <w:start w:val="1"/>
+      <w:numFmt w:val="bullet"/>
+      <w:lvlText w:val=""/>
+      <w:lvlJc w:val="left"/>
+      <w:pPr>
+        <w:ind w:left="2160" w:hanging="360"/>
+      </w:pPr>
+      <w:rPr>
+        <w:rFonts w:ascii="Wingdings" w:hAnsi="Wingdings" w:hint="default"/>
+      </w:rPr>
+    </w:lvl>
+    <w:lvl w:ilvl="3" w:tplc="04090001" w:tentative="1">
+      <w:start w:val="1"/>
+      <w:numFmt w:val="bullet"/>
+      <w:lvlText w:val=""/>
+      <w:lvlJc w:val="left"/>
+      <w:pPr>
+        <w:ind w:left="2880" w:hanging="360"/>
+      </w:pPr>
+      <w:rPr>
+        <w:rFonts w:ascii="Symbol" w:hAnsi="Symbol" w:hint="default"/>
+      </w:rPr>
+    </w:lvl>
+    <w:lvl w:ilvl="4" w:tplc="04090003" w:tentative="1">
+      <w:start w:val="1"/>
+      <w:numFmt w:val="bullet"/>
+      <w:lvlText w:val="o"/>
+      <w:lvlJc w:val="left"/>
+      <w:pPr>
+        <w:ind w:left="3600" w:hanging="360"/>
+      </w:pPr>
+      <w:rPr>
+        <w:rFonts w:ascii="Courier New" w:hAnsi="Courier New" w:cs="Courier New" w:hint="default"/>
+      </w:rPr>
+    </w:lvl>
+    <w:lvl w:ilvl="5" w:tplc="04090005" w:tentative="1">
+      <w:start w:val="1"/>
+      <w:numFmt w:val="bullet"/>
+      <w:lvlText w:val=""/>
+      <w:lvlJc w:val="left"/>
+      <w:pPr>
+        <w:ind w:left="4320" w:hanging="360"/>
+      </w:pPr>
+      <w:rPr>
+        <w:rFonts w:ascii="Wingdings" w:hAnsi="Wingdings" w:hint="default"/>
+      </w:rPr>
+    </w:lvl>
+    <w:lvl w:ilvl="6" w:tplc="04090001" w:tentative="1">
+      <w:start w:val="1"/>
+      <w:numFmt w:val="bullet"/>
+      <w:lvlText w:val=""/>
+      <w:lvlJc w:val="left"/>
+      <w:pPr>
+        <w:ind w:left="5040" w:hanging="360"/>
+      </w:pPr>
+      <w:rPr>
+        <w:rFonts w:ascii="Symbol" w:hAnsi="Symbol" w:hint="default"/>
+      </w:rPr>
+    </w:lvl>
+    <w:lvl w:ilvl="7" w:tplc="04090003" w:tentative="1">
+      <w:start w:val="1"/>
+      <w:numFmt w:val="bullet"/>
+      <w:lvlText w:val="o"/>
+      <w:lvlJc w:val="left"/>
+      <w:pPr>
+        <w:ind w:left="5760" w:hanging="360"/>
+      </w:pPr>
+      <w:rPr>
+        <w:rFonts w:ascii="Courier New" w:hAnsi="Courier New" w:cs="Courier New" w:hint="default"/>
+      </w:rPr>
+    </w:lvl>
+    <w:lvl w:ilvl="8" w:tplc="04090005" w:tentative="1">
+      <w:start w:val="1"/>
+      <w:numFmt w:val="bullet"/>
+      <w:lvlText w:val=""/>
+      <w:lvlJc w:val="left"/>
+      <w:pPr>
+        <w:ind w:left="6480" w:hanging="360"/>
+      </w:pPr>
+      <w:rPr>
+        <w:rFonts w:ascii="Wingdings" w:hAnsi="Wingdings" w:hint="default"/>
+      </w:rPr>
+    </w:lvl>
+  </w:abstractNum>
+  <w:abstractNum w:abstractNumId="3">
     <w:nsid w:val="34A25B52"/>
     <w:multiLevelType w:val="hybridMultilevel"/>
-    <w:tmpl w:val="365237B4"/>
+    <w:tmpl w:val="E2068FB6"/>
     <w:lvl w:ilvl="0" w:tplc="04090001">
       <w:start w:val="1"/>
       <w:numFmt w:val="bullet"/>
@@ -898,7 +2108,120 @@
       </w:rPr>
     </w:lvl>
   </w:abstractNum>
-  <w:abstractNum w:abstractNumId="2">
+  <w:abstractNum w:abstractNumId="4">
+    <w:nsid w:val="3E6266FE"/>
+    <w:multiLevelType w:val="hybridMultilevel"/>
+    <w:tmpl w:val="E0C6A53E"/>
+    <w:lvl w:ilvl="0" w:tplc="04090001">
+      <w:start w:val="1"/>
+      <w:numFmt w:val="bullet"/>
+      <w:lvlText w:val=""/>
+      <w:lvlJc w:val="left"/>
+      <w:pPr>
+        <w:ind w:left="780" w:hanging="360"/>
+      </w:pPr>
+      <w:rPr>
+        <w:rFonts w:ascii="Symbol" w:hAnsi="Symbol" w:hint="default"/>
+      </w:rPr>
+    </w:lvl>
+    <w:lvl w:ilvl="1" w:tplc="04090003" w:tentative="1">
+      <w:start w:val="1"/>
+      <w:numFmt w:val="bullet"/>
+      <w:lvlText w:val="o"/>
+      <w:lvlJc w:val="left"/>
+      <w:pPr>
+        <w:ind w:left="1500" w:hanging="360"/>
+      </w:pPr>
+      <w:rPr>
+        <w:rFonts w:ascii="Courier New" w:hAnsi="Courier New" w:cs="Courier New" w:hint="default"/>
+      </w:rPr>
+    </w:lvl>
+    <w:lvl w:ilvl="2" w:tplc="04090005" w:tentative="1">
+      <w:start w:val="1"/>
+      <w:numFmt w:val="bullet"/>
+      <w:lvlText w:val=""/>
+      <w:lvlJc w:val="left"/>
+      <w:pPr>
+        <w:ind w:left="2220" w:hanging="360"/>
+      </w:pPr>
+      <w:rPr>
+        <w:rFonts w:ascii="Wingdings" w:hAnsi="Wingdings" w:hint="default"/>
+      </w:rPr>
+    </w:lvl>
+    <w:lvl w:ilvl="3" w:tplc="04090001" w:tentative="1">
+      <w:start w:val="1"/>
+      <w:numFmt w:val="bullet"/>
+      <w:lvlText w:val=""/>
+      <w:lvlJc w:val="left"/>
+      <w:pPr>
+        <w:ind w:left="2940" w:hanging="360"/>
+      </w:pPr>
+      <w:rPr>
+        <w:rFonts w:ascii="Symbol" w:hAnsi="Symbol" w:hint="default"/>
+      </w:rPr>
+    </w:lvl>
+    <w:lvl w:ilvl="4" w:tplc="04090003" w:tentative="1">
+      <w:start w:val="1"/>
+      <w:numFmt w:val="bullet"/>
+      <w:lvlText w:val="o"/>
+      <w:lvlJc w:val="left"/>
+      <w:pPr>
+        <w:ind w:left="3660" w:hanging="360"/>
+      </w:pPr>
+      <w:rPr>
+        <w:rFonts w:ascii="Courier New" w:hAnsi="Courier New" w:cs="Courier New" w:hint="default"/>
+      </w:rPr>
+    </w:lvl>
+    <w:lvl w:ilvl="5" w:tplc="04090005" w:tentative="1">
+      <w:start w:val="1"/>
+      <w:numFmt w:val="bullet"/>
+      <w:lvlText w:val=""/>
+      <w:lvlJc w:val="left"/>
+      <w:pPr>
+        <w:ind w:left="4380" w:hanging="360"/>
+      </w:pPr>
+      <w:rPr>
+        <w:rFonts w:ascii="Wingdings" w:hAnsi="Wingdings" w:hint="default"/>
+      </w:rPr>
+    </w:lvl>
+    <w:lvl w:ilvl="6" w:tplc="04090001" w:tentative="1">
+      <w:start w:val="1"/>
+      <w:numFmt w:val="bullet"/>
+      <w:lvlText w:val=""/>
+      <w:lvlJc w:val="left"/>
+      <w:pPr>
+        <w:ind w:left="5100" w:hanging="360"/>
+      </w:pPr>
+      <w:rPr>
+        <w:rFonts w:ascii="Symbol" w:hAnsi="Symbol" w:hint="default"/>
+      </w:rPr>
+    </w:lvl>
+    <w:lvl w:ilvl="7" w:tplc="04090003" w:tentative="1">
+      <w:start w:val="1"/>
+      <w:numFmt w:val="bullet"/>
+      <w:lvlText w:val="o"/>
+      <w:lvlJc w:val="left"/>
+      <w:pPr>
+        <w:ind w:left="5820" w:hanging="360"/>
+      </w:pPr>
+      <w:rPr>
+        <w:rFonts w:ascii="Courier New" w:hAnsi="Courier New" w:cs="Courier New" w:hint="default"/>
+      </w:rPr>
+    </w:lvl>
+    <w:lvl w:ilvl="8" w:tplc="04090005" w:tentative="1">
+      <w:start w:val="1"/>
+      <w:numFmt w:val="bullet"/>
+      <w:lvlText w:val=""/>
+      <w:lvlJc w:val="left"/>
+      <w:pPr>
+        <w:ind w:left="6540" w:hanging="360"/>
+      </w:pPr>
+      <w:rPr>
+        <w:rFonts w:ascii="Wingdings" w:hAnsi="Wingdings" w:hint="default"/>
+      </w:rPr>
+    </w:lvl>
+  </w:abstractNum>
+  <w:abstractNum w:abstractNumId="5">
     <w:nsid w:val="45CE20C1"/>
     <w:multiLevelType w:val="hybridMultilevel"/>
     <w:tmpl w:val="76AC374C"/>
@@ -1011,14 +2334,576 @@
       </w:rPr>
     </w:lvl>
   </w:abstractNum>
+  <w:abstractNum w:abstractNumId="6">
+    <w:nsid w:val="5F533384"/>
+    <w:multiLevelType w:val="hybridMultilevel"/>
+    <w:tmpl w:val="1D20C516"/>
+    <w:lvl w:ilvl="0" w:tplc="04090001">
+      <w:start w:val="1"/>
+      <w:numFmt w:val="bullet"/>
+      <w:lvlText w:val=""/>
+      <w:lvlJc w:val="left"/>
+      <w:pPr>
+        <w:ind w:left="1440" w:hanging="360"/>
+      </w:pPr>
+      <w:rPr>
+        <w:rFonts w:ascii="Symbol" w:hAnsi="Symbol" w:hint="default"/>
+      </w:rPr>
+    </w:lvl>
+    <w:lvl w:ilvl="1" w:tplc="04090003" w:tentative="1">
+      <w:start w:val="1"/>
+      <w:numFmt w:val="bullet"/>
+      <w:lvlText w:val="o"/>
+      <w:lvlJc w:val="left"/>
+      <w:pPr>
+        <w:ind w:left="2160" w:hanging="360"/>
+      </w:pPr>
+      <w:rPr>
+        <w:rFonts w:ascii="Courier New" w:hAnsi="Courier New" w:cs="Courier New" w:hint="default"/>
+      </w:rPr>
+    </w:lvl>
+    <w:lvl w:ilvl="2" w:tplc="04090005" w:tentative="1">
+      <w:start w:val="1"/>
+      <w:numFmt w:val="bullet"/>
+      <w:lvlText w:val=""/>
+      <w:lvlJc w:val="left"/>
+      <w:pPr>
+        <w:ind w:left="2880" w:hanging="360"/>
+      </w:pPr>
+      <w:rPr>
+        <w:rFonts w:ascii="Wingdings" w:hAnsi="Wingdings" w:hint="default"/>
+      </w:rPr>
+    </w:lvl>
+    <w:lvl w:ilvl="3" w:tplc="04090001" w:tentative="1">
+      <w:start w:val="1"/>
+      <w:numFmt w:val="bullet"/>
+      <w:lvlText w:val=""/>
+      <w:lvlJc w:val="left"/>
+      <w:pPr>
+        <w:ind w:left="3600" w:hanging="360"/>
+      </w:pPr>
+      <w:rPr>
+        <w:rFonts w:ascii="Symbol" w:hAnsi="Symbol" w:hint="default"/>
+      </w:rPr>
+    </w:lvl>
+    <w:lvl w:ilvl="4" w:tplc="04090003" w:tentative="1">
+      <w:start w:val="1"/>
+      <w:numFmt w:val="bullet"/>
+      <w:lvlText w:val="o"/>
+      <w:lvlJc w:val="left"/>
+      <w:pPr>
+        <w:ind w:left="4320" w:hanging="360"/>
+      </w:pPr>
+      <w:rPr>
+        <w:rFonts w:ascii="Courier New" w:hAnsi="Courier New" w:cs="Courier New" w:hint="default"/>
+      </w:rPr>
+    </w:lvl>
+    <w:lvl w:ilvl="5" w:tplc="04090005" w:tentative="1">
+      <w:start w:val="1"/>
+      <w:numFmt w:val="bullet"/>
+      <w:lvlText w:val=""/>
+      <w:lvlJc w:val="left"/>
+      <w:pPr>
+        <w:ind w:left="5040" w:hanging="360"/>
+      </w:pPr>
+      <w:rPr>
+        <w:rFonts w:ascii="Wingdings" w:hAnsi="Wingdings" w:hint="default"/>
+      </w:rPr>
+    </w:lvl>
+    <w:lvl w:ilvl="6" w:tplc="04090001" w:tentative="1">
+      <w:start w:val="1"/>
+      <w:numFmt w:val="bullet"/>
+      <w:lvlText w:val=""/>
+      <w:lvlJc w:val="left"/>
+      <w:pPr>
+        <w:ind w:left="5760" w:hanging="360"/>
+      </w:pPr>
+      <w:rPr>
+        <w:rFonts w:ascii="Symbol" w:hAnsi="Symbol" w:hint="default"/>
+      </w:rPr>
+    </w:lvl>
+    <w:lvl w:ilvl="7" w:tplc="04090003" w:tentative="1">
+      <w:start w:val="1"/>
+      <w:numFmt w:val="bullet"/>
+      <w:lvlText w:val="o"/>
+      <w:lvlJc w:val="left"/>
+      <w:pPr>
+        <w:ind w:left="6480" w:hanging="360"/>
+      </w:pPr>
+      <w:rPr>
+        <w:rFonts w:ascii="Courier New" w:hAnsi="Courier New" w:cs="Courier New" w:hint="default"/>
+      </w:rPr>
+    </w:lvl>
+    <w:lvl w:ilvl="8" w:tplc="04090005" w:tentative="1">
+      <w:start w:val="1"/>
+      <w:numFmt w:val="bullet"/>
+      <w:lvlText w:val=""/>
+      <w:lvlJc w:val="left"/>
+      <w:pPr>
+        <w:ind w:left="7200" w:hanging="360"/>
+      </w:pPr>
+      <w:rPr>
+        <w:rFonts w:ascii="Wingdings" w:hAnsi="Wingdings" w:hint="default"/>
+      </w:rPr>
+    </w:lvl>
+  </w:abstractNum>
+  <w:abstractNum w:abstractNumId="7">
+    <w:nsid w:val="66BE662D"/>
+    <w:multiLevelType w:val="hybridMultilevel"/>
+    <w:tmpl w:val="497471BA"/>
+    <w:lvl w:ilvl="0" w:tplc="04090001">
+      <w:start w:val="1"/>
+      <w:numFmt w:val="bullet"/>
+      <w:lvlText w:val=""/>
+      <w:lvlJc w:val="left"/>
+      <w:pPr>
+        <w:ind w:left="720" w:hanging="360"/>
+      </w:pPr>
+      <w:rPr>
+        <w:rFonts w:ascii="Symbol" w:hAnsi="Symbol" w:hint="default"/>
+      </w:rPr>
+    </w:lvl>
+    <w:lvl w:ilvl="1" w:tplc="04090003" w:tentative="1">
+      <w:start w:val="1"/>
+      <w:numFmt w:val="bullet"/>
+      <w:lvlText w:val="o"/>
+      <w:lvlJc w:val="left"/>
+      <w:pPr>
+        <w:ind w:left="1440" w:hanging="360"/>
+      </w:pPr>
+      <w:rPr>
+        <w:rFonts w:ascii="Courier New" w:hAnsi="Courier New" w:cs="Courier New" w:hint="default"/>
+      </w:rPr>
+    </w:lvl>
+    <w:lvl w:ilvl="2" w:tplc="04090005" w:tentative="1">
+      <w:start w:val="1"/>
+      <w:numFmt w:val="bullet"/>
+      <w:lvlText w:val=""/>
+      <w:lvlJc w:val="left"/>
+      <w:pPr>
+        <w:ind w:left="2160" w:hanging="360"/>
+      </w:pPr>
+      <w:rPr>
+        <w:rFonts w:ascii="Wingdings" w:hAnsi="Wingdings" w:hint="default"/>
+      </w:rPr>
+    </w:lvl>
+    <w:lvl w:ilvl="3" w:tplc="04090001" w:tentative="1">
+      <w:start w:val="1"/>
+      <w:numFmt w:val="bullet"/>
+      <w:lvlText w:val=""/>
+      <w:lvlJc w:val="left"/>
+      <w:pPr>
+        <w:ind w:left="2880" w:hanging="360"/>
+      </w:pPr>
+      <w:rPr>
+        <w:rFonts w:ascii="Symbol" w:hAnsi="Symbol" w:hint="default"/>
+      </w:rPr>
+    </w:lvl>
+    <w:lvl w:ilvl="4" w:tplc="04090003" w:tentative="1">
+      <w:start w:val="1"/>
+      <w:numFmt w:val="bullet"/>
+      <w:lvlText w:val="o"/>
+      <w:lvlJc w:val="left"/>
+      <w:pPr>
+        <w:ind w:left="3600" w:hanging="360"/>
+      </w:pPr>
+      <w:rPr>
+        <w:rFonts w:ascii="Courier New" w:hAnsi="Courier New" w:cs="Courier New" w:hint="default"/>
+      </w:rPr>
+    </w:lvl>
+    <w:lvl w:ilvl="5" w:tplc="04090005" w:tentative="1">
+      <w:start w:val="1"/>
+      <w:numFmt w:val="bullet"/>
+      <w:lvlText w:val=""/>
+      <w:lvlJc w:val="left"/>
+      <w:pPr>
+        <w:ind w:left="4320" w:hanging="360"/>
+      </w:pPr>
+      <w:rPr>
+        <w:rFonts w:ascii="Wingdings" w:hAnsi="Wingdings" w:hint="default"/>
+      </w:rPr>
+    </w:lvl>
+    <w:lvl w:ilvl="6" w:tplc="04090001" w:tentative="1">
+      <w:start w:val="1"/>
+      <w:numFmt w:val="bullet"/>
+      <w:lvlText w:val=""/>
+      <w:lvlJc w:val="left"/>
+      <w:pPr>
+        <w:ind w:left="5040" w:hanging="360"/>
+      </w:pPr>
+      <w:rPr>
+        <w:rFonts w:ascii="Symbol" w:hAnsi="Symbol" w:hint="default"/>
+      </w:rPr>
+    </w:lvl>
+    <w:lvl w:ilvl="7" w:tplc="04090003" w:tentative="1">
+      <w:start w:val="1"/>
+      <w:numFmt w:val="bullet"/>
+      <w:lvlText w:val="o"/>
+      <w:lvlJc w:val="left"/>
+      <w:pPr>
+        <w:ind w:left="5760" w:hanging="360"/>
+      </w:pPr>
+      <w:rPr>
+        <w:rFonts w:ascii="Courier New" w:hAnsi="Courier New" w:cs="Courier New" w:hint="default"/>
+      </w:rPr>
+    </w:lvl>
+    <w:lvl w:ilvl="8" w:tplc="04090005" w:tentative="1">
+      <w:start w:val="1"/>
+      <w:numFmt w:val="bullet"/>
+      <w:lvlText w:val=""/>
+      <w:lvlJc w:val="left"/>
+      <w:pPr>
+        <w:ind w:left="6480" w:hanging="360"/>
+      </w:pPr>
+      <w:rPr>
+        <w:rFonts w:ascii="Wingdings" w:hAnsi="Wingdings" w:hint="default"/>
+      </w:rPr>
+    </w:lvl>
+  </w:abstractNum>
+  <w:abstractNum w:abstractNumId="8">
+    <w:nsid w:val="695D5C9C"/>
+    <w:multiLevelType w:val="hybridMultilevel"/>
+    <w:tmpl w:val="3AA8D28C"/>
+    <w:lvl w:ilvl="0" w:tplc="04090001">
+      <w:start w:val="1"/>
+      <w:numFmt w:val="bullet"/>
+      <w:lvlText w:val=""/>
+      <w:lvlJc w:val="left"/>
+      <w:pPr>
+        <w:ind w:left="720" w:hanging="360"/>
+      </w:pPr>
+      <w:rPr>
+        <w:rFonts w:ascii="Symbol" w:hAnsi="Symbol" w:hint="default"/>
+      </w:rPr>
+    </w:lvl>
+    <w:lvl w:ilvl="1" w:tplc="04090003" w:tentative="1">
+      <w:start w:val="1"/>
+      <w:numFmt w:val="bullet"/>
+      <w:lvlText w:val="o"/>
+      <w:lvlJc w:val="left"/>
+      <w:pPr>
+        <w:ind w:left="1440" w:hanging="360"/>
+      </w:pPr>
+      <w:rPr>
+        <w:rFonts w:ascii="Courier New" w:hAnsi="Courier New" w:cs="Courier New" w:hint="default"/>
+      </w:rPr>
+    </w:lvl>
+    <w:lvl w:ilvl="2" w:tplc="04090005" w:tentative="1">
+      <w:start w:val="1"/>
+      <w:numFmt w:val="bullet"/>
+      <w:lvlText w:val=""/>
+      <w:lvlJc w:val="left"/>
+      <w:pPr>
+        <w:ind w:left="2160" w:hanging="360"/>
+      </w:pPr>
+      <w:rPr>
+        <w:rFonts w:ascii="Wingdings" w:hAnsi="Wingdings" w:hint="default"/>
+      </w:rPr>
+    </w:lvl>
+    <w:lvl w:ilvl="3" w:tplc="04090001" w:tentative="1">
+      <w:start w:val="1"/>
+      <w:numFmt w:val="bullet"/>
+      <w:lvlText w:val=""/>
+      <w:lvlJc w:val="left"/>
+      <w:pPr>
+        <w:ind w:left="2880" w:hanging="360"/>
+      </w:pPr>
+      <w:rPr>
+        <w:rFonts w:ascii="Symbol" w:hAnsi="Symbol" w:hint="default"/>
+      </w:rPr>
+    </w:lvl>
+    <w:lvl w:ilvl="4" w:tplc="04090003" w:tentative="1">
+      <w:start w:val="1"/>
+      <w:numFmt w:val="bullet"/>
+      <w:lvlText w:val="o"/>
+      <w:lvlJc w:val="left"/>
+      <w:pPr>
+        <w:ind w:left="3600" w:hanging="360"/>
+      </w:pPr>
+      <w:rPr>
+        <w:rFonts w:ascii="Courier New" w:hAnsi="Courier New" w:cs="Courier New" w:hint="default"/>
+      </w:rPr>
+    </w:lvl>
+    <w:lvl w:ilvl="5" w:tplc="04090005" w:tentative="1">
+      <w:start w:val="1"/>
+      <w:numFmt w:val="bullet"/>
+      <w:lvlText w:val=""/>
+      <w:lvlJc w:val="left"/>
+      <w:pPr>
+        <w:ind w:left="4320" w:hanging="360"/>
+      </w:pPr>
+      <w:rPr>
+        <w:rFonts w:ascii="Wingdings" w:hAnsi="Wingdings" w:hint="default"/>
+      </w:rPr>
+    </w:lvl>
+    <w:lvl w:ilvl="6" w:tplc="04090001" w:tentative="1">
+      <w:start w:val="1"/>
+      <w:numFmt w:val="bullet"/>
+      <w:lvlText w:val=""/>
+      <w:lvlJc w:val="left"/>
+      <w:pPr>
+        <w:ind w:left="5040" w:hanging="360"/>
+      </w:pPr>
+      <w:rPr>
+        <w:rFonts w:ascii="Symbol" w:hAnsi="Symbol" w:hint="default"/>
+      </w:rPr>
+    </w:lvl>
+    <w:lvl w:ilvl="7" w:tplc="04090003" w:tentative="1">
+      <w:start w:val="1"/>
+      <w:numFmt w:val="bullet"/>
+      <w:lvlText w:val="o"/>
+      <w:lvlJc w:val="left"/>
+      <w:pPr>
+        <w:ind w:left="5760" w:hanging="360"/>
+      </w:pPr>
+      <w:rPr>
+        <w:rFonts w:ascii="Courier New" w:hAnsi="Courier New" w:cs="Courier New" w:hint="default"/>
+      </w:rPr>
+    </w:lvl>
+    <w:lvl w:ilvl="8" w:tplc="04090005" w:tentative="1">
+      <w:start w:val="1"/>
+      <w:numFmt w:val="bullet"/>
+      <w:lvlText w:val=""/>
+      <w:lvlJc w:val="left"/>
+      <w:pPr>
+        <w:ind w:left="6480" w:hanging="360"/>
+      </w:pPr>
+      <w:rPr>
+        <w:rFonts w:ascii="Wingdings" w:hAnsi="Wingdings" w:hint="default"/>
+      </w:rPr>
+    </w:lvl>
+  </w:abstractNum>
+  <w:abstractNum w:abstractNumId="9">
+    <w:nsid w:val="758F43B9"/>
+    <w:multiLevelType w:val="hybridMultilevel"/>
+    <w:tmpl w:val="BD42FE12"/>
+    <w:lvl w:ilvl="0" w:tplc="0409000F">
+      <w:start w:val="1"/>
+      <w:numFmt w:val="decimal"/>
+      <w:lvlText w:val="%1."/>
+      <w:lvlJc w:val="left"/>
+      <w:pPr>
+        <w:ind w:left="720" w:hanging="360"/>
+      </w:pPr>
+    </w:lvl>
+    <w:lvl w:ilvl="1" w:tplc="04090019" w:tentative="1">
+      <w:start w:val="1"/>
+      <w:numFmt w:val="lowerLetter"/>
+      <w:lvlText w:val="%2."/>
+      <w:lvlJc w:val="left"/>
+      <w:pPr>
+        <w:ind w:left="1440" w:hanging="360"/>
+      </w:pPr>
+    </w:lvl>
+    <w:lvl w:ilvl="2" w:tplc="0409001B" w:tentative="1">
+      <w:start w:val="1"/>
+      <w:numFmt w:val="lowerRoman"/>
+      <w:lvlText w:val="%3."/>
+      <w:lvlJc w:val="right"/>
+      <w:pPr>
+        <w:ind w:left="2160" w:hanging="180"/>
+      </w:pPr>
+    </w:lvl>
+    <w:lvl w:ilvl="3" w:tplc="0409000F" w:tentative="1">
+      <w:start w:val="1"/>
+      <w:numFmt w:val="decimal"/>
+      <w:lvlText w:val="%4."/>
+      <w:lvlJc w:val="left"/>
+      <w:pPr>
+        <w:ind w:left="2880" w:hanging="360"/>
+      </w:pPr>
+    </w:lvl>
+    <w:lvl w:ilvl="4" w:tplc="04090019" w:tentative="1">
+      <w:start w:val="1"/>
+      <w:numFmt w:val="lowerLetter"/>
+      <w:lvlText w:val="%5."/>
+      <w:lvlJc w:val="left"/>
+      <w:pPr>
+        <w:ind w:left="3600" w:hanging="360"/>
+      </w:pPr>
+    </w:lvl>
+    <w:lvl w:ilvl="5" w:tplc="0409001B" w:tentative="1">
+      <w:start w:val="1"/>
+      <w:numFmt w:val="lowerRoman"/>
+      <w:lvlText w:val="%6."/>
+      <w:lvlJc w:val="right"/>
+      <w:pPr>
+        <w:ind w:left="4320" w:hanging="180"/>
+      </w:pPr>
+    </w:lvl>
+    <w:lvl w:ilvl="6" w:tplc="0409000F" w:tentative="1">
+      <w:start w:val="1"/>
+      <w:numFmt w:val="decimal"/>
+      <w:lvlText w:val="%7."/>
+      <w:lvlJc w:val="left"/>
+      <w:pPr>
+        <w:ind w:left="5040" w:hanging="360"/>
+      </w:pPr>
+    </w:lvl>
+    <w:lvl w:ilvl="7" w:tplc="04090019" w:tentative="1">
+      <w:start w:val="1"/>
+      <w:numFmt w:val="lowerLetter"/>
+      <w:lvlText w:val="%8."/>
+      <w:lvlJc w:val="left"/>
+      <w:pPr>
+        <w:ind w:left="5760" w:hanging="360"/>
+      </w:pPr>
+    </w:lvl>
+    <w:lvl w:ilvl="8" w:tplc="0409001B" w:tentative="1">
+      <w:start w:val="1"/>
+      <w:numFmt w:val="lowerRoman"/>
+      <w:lvlText w:val="%9."/>
+      <w:lvlJc w:val="right"/>
+      <w:pPr>
+        <w:ind w:left="6480" w:hanging="180"/>
+      </w:pPr>
+    </w:lvl>
+  </w:abstractNum>
+  <w:abstractNum w:abstractNumId="10">
+    <w:nsid w:val="77793C68"/>
+    <w:multiLevelType w:val="hybridMultilevel"/>
+    <w:tmpl w:val="4D924D54"/>
+    <w:lvl w:ilvl="0" w:tplc="04090001">
+      <w:start w:val="1"/>
+      <w:numFmt w:val="bullet"/>
+      <w:lvlText w:val=""/>
+      <w:lvlJc w:val="left"/>
+      <w:pPr>
+        <w:ind w:left="720" w:hanging="360"/>
+      </w:pPr>
+      <w:rPr>
+        <w:rFonts w:ascii="Symbol" w:hAnsi="Symbol" w:hint="default"/>
+      </w:rPr>
+    </w:lvl>
+    <w:lvl w:ilvl="1" w:tplc="04090003" w:tentative="1">
+      <w:start w:val="1"/>
+      <w:numFmt w:val="bullet"/>
+      <w:lvlText w:val="o"/>
+      <w:lvlJc w:val="left"/>
+      <w:pPr>
+        <w:ind w:left="1440" w:hanging="360"/>
+      </w:pPr>
+      <w:rPr>
+        <w:rFonts w:ascii="Courier New" w:hAnsi="Courier New" w:cs="Courier New" w:hint="default"/>
+      </w:rPr>
+    </w:lvl>
+    <w:lvl w:ilvl="2" w:tplc="04090005" w:tentative="1">
+      <w:start w:val="1"/>
+      <w:numFmt w:val="bullet"/>
+      <w:lvlText w:val=""/>
+      <w:lvlJc w:val="left"/>
+      <w:pPr>
+        <w:ind w:left="2160" w:hanging="360"/>
+      </w:pPr>
+      <w:rPr>
+        <w:rFonts w:ascii="Wingdings" w:hAnsi="Wingdings" w:hint="default"/>
+      </w:rPr>
+    </w:lvl>
+    <w:lvl w:ilvl="3" w:tplc="04090001" w:tentative="1">
+      <w:start w:val="1"/>
+      <w:numFmt w:val="bullet"/>
+      <w:lvlText w:val=""/>
+      <w:lvlJc w:val="left"/>
+      <w:pPr>
+        <w:ind w:left="2880" w:hanging="360"/>
+      </w:pPr>
+      <w:rPr>
+        <w:rFonts w:ascii="Symbol" w:hAnsi="Symbol" w:hint="default"/>
+      </w:rPr>
+    </w:lvl>
+    <w:lvl w:ilvl="4" w:tplc="04090003" w:tentative="1">
+      <w:start w:val="1"/>
+      <w:numFmt w:val="bullet"/>
+      <w:lvlText w:val="o"/>
+      <w:lvlJc w:val="left"/>
+      <w:pPr>
+        <w:ind w:left="3600" w:hanging="360"/>
+      </w:pPr>
+      <w:rPr>
+        <w:rFonts w:ascii="Courier New" w:hAnsi="Courier New" w:cs="Courier New" w:hint="default"/>
+      </w:rPr>
+    </w:lvl>
+    <w:lvl w:ilvl="5" w:tplc="04090005" w:tentative="1">
+      <w:start w:val="1"/>
+      <w:numFmt w:val="bullet"/>
+      <w:lvlText w:val=""/>
+      <w:lvlJc w:val="left"/>
+      <w:pPr>
+        <w:ind w:left="4320" w:hanging="360"/>
+      </w:pPr>
+      <w:rPr>
+        <w:rFonts w:ascii="Wingdings" w:hAnsi="Wingdings" w:hint="default"/>
+      </w:rPr>
+    </w:lvl>
+    <w:lvl w:ilvl="6" w:tplc="04090001" w:tentative="1">
+      <w:start w:val="1"/>
+      <w:numFmt w:val="bullet"/>
+      <w:lvlText w:val=""/>
+      <w:lvlJc w:val="left"/>
+      <w:pPr>
+        <w:ind w:left="5040" w:hanging="360"/>
+      </w:pPr>
+      <w:rPr>
+        <w:rFonts w:ascii="Symbol" w:hAnsi="Symbol" w:hint="default"/>
+      </w:rPr>
+    </w:lvl>
+    <w:lvl w:ilvl="7" w:tplc="04090003" w:tentative="1">
+      <w:start w:val="1"/>
+      <w:numFmt w:val="bullet"/>
+      <w:lvlText w:val="o"/>
+      <w:lvlJc w:val="left"/>
+      <w:pPr>
+        <w:ind w:left="5760" w:hanging="360"/>
+      </w:pPr>
+      <w:rPr>
+        <w:rFonts w:ascii="Courier New" w:hAnsi="Courier New" w:cs="Courier New" w:hint="default"/>
+      </w:rPr>
+    </w:lvl>
+    <w:lvl w:ilvl="8" w:tplc="04090005" w:tentative="1">
+      <w:start w:val="1"/>
+      <w:numFmt w:val="bullet"/>
+      <w:lvlText w:val=""/>
+      <w:lvlJc w:val="left"/>
+      <w:pPr>
+        <w:ind w:left="6480" w:hanging="360"/>
+      </w:pPr>
+      <w:rPr>
+        <w:rFonts w:ascii="Wingdings" w:hAnsi="Wingdings" w:hint="default"/>
+      </w:rPr>
+    </w:lvl>
+  </w:abstractNum>
   <w:num w:numId="1">
+    <w:abstractNumId w:val="3"/>
+  </w:num>
+  <w:num w:numId="2">
     <w:abstractNumId w:val="1"/>
   </w:num>
-  <w:num w:numId="2">
+  <w:num w:numId="3">
+    <w:abstractNumId w:val="5"/>
+  </w:num>
+  <w:num w:numId="4">
+    <w:abstractNumId w:val="2"/>
+  </w:num>
+  <w:num w:numId="5">
+    <w:abstractNumId w:val="8"/>
+  </w:num>
+  <w:num w:numId="6">
+    <w:abstractNumId w:val="9"/>
+  </w:num>
+  <w:num w:numId="7">
     <w:abstractNumId w:val="0"/>
   </w:num>
-  <w:num w:numId="3">
-    <w:abstractNumId w:val="2"/>
+  <w:num w:numId="8">
+    <w:abstractNumId w:val="7"/>
+  </w:num>
+  <w:num w:numId="9">
+    <w:abstractNumId w:val="4"/>
+  </w:num>
+  <w:num w:numId="10">
+    <w:abstractNumId w:val="10"/>
+  </w:num>
+  <w:num w:numId="11">
+    <w:abstractNumId w:val="6"/>
   </w:num>
 </w:numbering>
 </file>
@@ -1465,6 +3350,28 @@
       <w:szCs w:val="26"/>
     </w:rPr>
   </w:style>
+  <w:style w:type="paragraph" w:styleId="Heading3">
+    <w:name w:val="heading 3"/>
+    <w:basedOn w:val="Normal"/>
+    <w:next w:val="Normal"/>
+    <w:link w:val="Heading3Char"/>
+    <w:uiPriority w:val="9"/>
+    <w:unhideWhenUsed/>
+    <w:qFormat/>
+    <w:rsid w:val="001B3CDB"/>
+    <w:pPr>
+      <w:keepNext/>
+      <w:keepLines/>
+      <w:spacing w:before="40" w:after="0"/>
+      <w:outlineLvl w:val="2"/>
+    </w:pPr>
+    <w:rPr>
+      <w:rFonts w:eastAsiaTheme="majorEastAsia" w:cstheme="majorBidi"/>
+      <w:color w:val="1F4D78" w:themeColor="accent1" w:themeShade="7F"/>
+      <w:sz w:val="28"/>
+      <w:szCs w:val="24"/>
+    </w:rPr>
+  </w:style>
   <w:style w:type="character" w:default="1" w:styleId="DefaultParagraphFont">
     <w:name w:val="Default Paragraph Font"/>
     <w:uiPriority w:val="1"/>
@@ -1533,6 +3440,53 @@
       <w:ind w:left="720"/>
       <w:contextualSpacing/>
     </w:pPr>
+  </w:style>
+  <w:style w:type="table" w:styleId="TableGrid">
+    <w:name w:val="Table Grid"/>
+    <w:basedOn w:val="TableNormal"/>
+    <w:uiPriority w:val="39"/>
+    <w:rsid w:val="002A2662"/>
+    <w:pPr>
+      <w:spacing w:after="0" w:line="240" w:lineRule="auto"/>
+    </w:pPr>
+    <w:tblPr>
+      <w:tblInd w:w="0" w:type="dxa"/>
+      <w:tblBorders>
+        <w:top w:val="single" w:sz="4" w:space="0" w:color="auto"/>
+        <w:left w:val="single" w:sz="4" w:space="0" w:color="auto"/>
+        <w:bottom w:val="single" w:sz="4" w:space="0" w:color="auto"/>
+        <w:right w:val="single" w:sz="4" w:space="0" w:color="auto"/>
+        <w:insideH w:val="single" w:sz="4" w:space="0" w:color="auto"/>
+        <w:insideV w:val="single" w:sz="4" w:space="0" w:color="auto"/>
+      </w:tblBorders>
+      <w:tblCellMar>
+        <w:top w:w="0" w:type="dxa"/>
+        <w:left w:w="108" w:type="dxa"/>
+        <w:bottom w:w="0" w:type="dxa"/>
+        <w:right w:w="108" w:type="dxa"/>
+      </w:tblCellMar>
+    </w:tblPr>
+  </w:style>
+  <w:style w:type="character" w:customStyle="1" w:styleId="Heading3Char">
+    <w:name w:val="Heading 3 Char"/>
+    <w:basedOn w:val="DefaultParagraphFont"/>
+    <w:link w:val="Heading3"/>
+    <w:uiPriority w:val="9"/>
+    <w:rsid w:val="001B3CDB"/>
+    <w:rPr>
+      <w:rFonts w:ascii="Times New Roman" w:eastAsiaTheme="majorEastAsia" w:hAnsi="Times New Roman" w:cstheme="majorBidi"/>
+      <w:color w:val="1F4D78" w:themeColor="accent1" w:themeShade="7F"/>
+      <w:sz w:val="28"/>
+      <w:szCs w:val="24"/>
+    </w:rPr>
+  </w:style>
+  <w:style w:type="paragraph" w:styleId="Bibliography">
+    <w:name w:val="Bibliography"/>
+    <w:basedOn w:val="Normal"/>
+    <w:next w:val="Normal"/>
+    <w:uiPriority w:val="37"/>
+    <w:unhideWhenUsed/>
+    <w:rsid w:val="00532D9C"/>
   </w:style>
 </w:styles>
 </file>
@@ -1796,4 +3750,59 @@
     </a:ext>
   </a:extLst>
 </a:theme>
+</file>
+
+<file path=customXml/item1.xml><?xml version="1.0" encoding="utf-8"?>
+<b:Sources xmlns:b="http://schemas.openxmlformats.org/officeDocument/2006/bibliography" xmlns="http://schemas.openxmlformats.org/officeDocument/2006/bibliography" SelectedStyle="\IEEE2006OfficeOnline.xsl" StyleName="IEEE" Version="2006">
+  <b:Source>
+    <b:Tag>mag18</b:Tag>
+    <b:SourceType>InternetSite</b:SourceType>
+    <b:Guid>{44D0FB67-659C-49E1-8D91-008F069263B5}</b:Guid>
+    <b:Title>Microservices — Good or Bad?</b:Title>
+    <b:Year>2018</b:Year>
+    <b:Month>Janurary</b:Month>
+    <b:Day>13</b:Day>
+    <b:URL>https://magello.se/microservices-good-or-bad/</b:URL>
+    <b:Author>
+      <b:Author>
+        <b:NameList>
+          <b:Person>
+            <b:Last>magello</b:Last>
+          </b:Person>
+        </b:NameList>
+      </b:Author>
+    </b:Author>
+    <b:ProductionCompany>magello</b:ProductionCompany>
+    <b:RefOrder>1</b:RefOrder>
+  </b:Source>
+  <b:Source>
+    <b:Tag>Joe19</b:Tag>
+    <b:SourceType>DocumentFromInternetSite</b:SourceType>
+    <b:Guid>{64D17E60-6738-43A2-B2AA-173C885385CD}</b:Guid>
+    <b:Title>Advantages and Disadvantages of Microservices Architecture</b:Title>
+    <b:Year>2019</b:Year>
+    <b:Month>November</b:Month>
+    <b:Day>13</b:Day>
+    <b:URL>https://cloudacademy.com/blog/microservices-architecture-challenge-advantage-drawback/</b:URL>
+    <b:Author>
+      <b:Author>
+        <b:NameList>
+          <b:Person>
+            <b:Last>Nemer</b:Last>
+            <b:First>Joe</b:First>
+          </b:Person>
+        </b:NameList>
+      </b:Author>
+    </b:Author>
+    <b:RefOrder>2</b:RefOrder>
+  </b:Source>
+</b:Sources>
+</file>
+
+<file path=customXml/itemProps1.xml><?xml version="1.0" encoding="utf-8"?>
+<ds:datastoreItem xmlns:ds="http://schemas.openxmlformats.org/officeDocument/2006/customXml" ds:itemID="{17025D5A-5C78-43BD-B034-83711894BE90}">
+  <ds:schemaRefs>
+    <ds:schemaRef ds:uri="http://schemas.openxmlformats.org/officeDocument/2006/bibliography"/>
+  </ds:schemaRefs>
+</ds:datastoreItem>
 </file>
</xml_diff>

<commit_message>
Updating the Opposition report and finalzing it
</commit_message>
<xml_diff>
--- a/Architecture 3/Opposition Report.docx
+++ b/Architecture 3/Opposition Report.docx
@@ -4,17 +4,1526 @@
   <w:body>
     <w:p>
       <w:pPr>
+        <w:rPr>
+          <w:rStyle w:val="textlayer--absolute"/>
+        </w:rPr>
+      </w:pPr>
+    </w:p>
+    <w:p>
+      <w:pPr>
+        <w:rPr>
+          <w:b/>
+          <w:bCs/>
+        </w:rPr>
+      </w:pPr>
+    </w:p>
+    <w:p>
+      <w:pPr>
+        <w:spacing w:before="20" w:after="130" w:line="240" w:lineRule="auto"/>
+        <w:jc w:val="center"/>
+        <w:rPr>
+          <w:sz w:val="48"/>
+          <w:szCs w:val="48"/>
+        </w:rPr>
+      </w:pPr>
+      <w:r>
+        <w:rPr>
+          <w:sz w:val="48"/>
+          <w:szCs w:val="48"/>
+        </w:rPr>
+        <w:t>Assignment 3</w:t>
+      </w:r>
+      <w:r>
+        <w:rPr>
+          <w:sz w:val="48"/>
+          <w:szCs w:val="48"/>
+        </w:rPr>
+        <w:t xml:space="preserve">: </w:t>
+      </w:r>
+      <w:r>
+        <w:rPr>
+          <w:sz w:val="48"/>
+          <w:szCs w:val="48"/>
+        </w:rPr>
+        <w:t>Opposition Report</w:t>
+      </w:r>
+    </w:p>
+    <w:p>
+      <w:pPr>
+        <w:spacing w:before="20" w:after="116" w:line="276" w:lineRule="auto"/>
+        <w:rPr>
+          <w:sz w:val="48"/>
+          <w:szCs w:val="48"/>
+        </w:rPr>
+      </w:pPr>
+    </w:p>
+    <w:tbl>
+      <w:tblPr>
+        <w:tblStyle w:val="TableGrid0"/>
+        <w:tblW w:w="9194" w:type="dxa"/>
+        <w:tblInd w:w="-103" w:type="dxa"/>
+        <w:tblCellMar>
+          <w:bottom w:w="172" w:type="dxa"/>
+          <w:right w:w="115" w:type="dxa"/>
+        </w:tblCellMar>
+        <w:tblLook w:val="04A0" w:firstRow="1" w:lastRow="0" w:firstColumn="1" w:lastColumn="0" w:noHBand="0" w:noVBand="1"/>
+      </w:tblPr>
+      <w:tblGrid>
+        <w:gridCol w:w="3740"/>
+        <w:gridCol w:w="3284"/>
+        <w:gridCol w:w="2170"/>
+      </w:tblGrid>
+      <w:tr>
+        <w:trPr>
+          <w:trHeight w:val="754"/>
+        </w:trPr>
+        <w:tc>
+          <w:tcPr>
+            <w:tcW w:w="3740" w:type="dxa"/>
+            <w:tcBorders>
+              <w:top w:val="nil"/>
+              <w:left w:val="nil"/>
+              <w:bottom w:val="nil"/>
+              <w:right w:val="nil"/>
+            </w:tcBorders>
+          </w:tcPr>
+          <w:p>
+            <w:pPr>
+              <w:spacing w:before="20" w:line="276" w:lineRule="auto"/>
+              <w:rPr>
+                <w:sz w:val="48"/>
+                <w:szCs w:val="48"/>
+              </w:rPr>
+            </w:pPr>
+          </w:p>
+        </w:tc>
+        <w:tc>
+          <w:tcPr>
+            <w:tcW w:w="3284" w:type="dxa"/>
+            <w:tcBorders>
+              <w:top w:val="nil"/>
+              <w:left w:val="nil"/>
+              <w:bottom w:val="nil"/>
+              <w:right w:val="nil"/>
+            </w:tcBorders>
+          </w:tcPr>
+          <w:p>
+            <w:pPr>
+              <w:spacing w:before="20" w:line="276" w:lineRule="auto"/>
+              <w:ind w:left="164"/>
+              <w:rPr>
+                <w:sz w:val="48"/>
+                <w:szCs w:val="48"/>
+              </w:rPr>
+            </w:pPr>
+            <w:r>
+              <w:rPr>
+                <w:sz w:val="48"/>
+                <w:szCs w:val="48"/>
+              </w:rPr>
+              <w:t xml:space="preserve"> Group 8 </w:t>
+            </w:r>
+          </w:p>
+        </w:tc>
+        <w:tc>
+          <w:tcPr>
+            <w:tcW w:w="2170" w:type="dxa"/>
+            <w:tcBorders>
+              <w:top w:val="nil"/>
+              <w:left w:val="nil"/>
+              <w:bottom w:val="nil"/>
+              <w:right w:val="nil"/>
+            </w:tcBorders>
+          </w:tcPr>
+          <w:p>
+            <w:pPr>
+              <w:spacing w:before="20" w:line="276" w:lineRule="auto"/>
+              <w:rPr>
+                <w:sz w:val="48"/>
+                <w:szCs w:val="48"/>
+              </w:rPr>
+            </w:pPr>
+          </w:p>
+        </w:tc>
+      </w:tr>
+      <w:tr>
+        <w:trPr>
+          <w:trHeight w:val="756"/>
+        </w:trPr>
+        <w:tc>
+          <w:tcPr>
+            <w:tcW w:w="3740" w:type="dxa"/>
+            <w:tcBorders>
+              <w:top w:val="nil"/>
+              <w:left w:val="nil"/>
+              <w:bottom w:val="nil"/>
+              <w:right w:val="nil"/>
+            </w:tcBorders>
+            <w:vAlign w:val="bottom"/>
+          </w:tcPr>
+          <w:p>
+            <w:pPr>
+              <w:spacing w:before="20" w:line="276" w:lineRule="auto"/>
+              <w:ind w:left="103"/>
+            </w:pPr>
+            <w:r>
+              <w:rPr>
+                <w:sz w:val="28"/>
+              </w:rPr>
+              <w:t xml:space="preserve">Name </w:t>
+            </w:r>
+          </w:p>
+        </w:tc>
+        <w:tc>
+          <w:tcPr>
+            <w:tcW w:w="3284" w:type="dxa"/>
+            <w:tcBorders>
+              <w:top w:val="nil"/>
+              <w:left w:val="nil"/>
+              <w:bottom w:val="nil"/>
+              <w:right w:val="nil"/>
+            </w:tcBorders>
+            <w:vAlign w:val="bottom"/>
+          </w:tcPr>
+          <w:p>
+            <w:pPr>
+              <w:spacing w:before="20" w:line="276" w:lineRule="auto"/>
+            </w:pPr>
+            <w:r>
+              <w:rPr>
+                <w:sz w:val="28"/>
+              </w:rPr>
+              <w:t xml:space="preserve">Email </w:t>
+            </w:r>
+          </w:p>
+        </w:tc>
+        <w:tc>
+          <w:tcPr>
+            <w:tcW w:w="2170" w:type="dxa"/>
+            <w:tcBorders>
+              <w:top w:val="nil"/>
+              <w:left w:val="nil"/>
+              <w:bottom w:val="nil"/>
+              <w:right w:val="nil"/>
+            </w:tcBorders>
+            <w:vAlign w:val="bottom"/>
+          </w:tcPr>
+          <w:p>
+            <w:pPr>
+              <w:spacing w:before="20" w:line="276" w:lineRule="auto"/>
+            </w:pPr>
+            <w:r>
+              <w:rPr>
+                <w:sz w:val="28"/>
+              </w:rPr>
+              <w:t xml:space="preserve">Swedish Id </w:t>
+            </w:r>
+          </w:p>
+        </w:tc>
+      </w:tr>
+      <w:tr>
+        <w:trPr>
+          <w:trHeight w:val="430"/>
+        </w:trPr>
+        <w:tc>
+          <w:tcPr>
+            <w:tcW w:w="3740" w:type="dxa"/>
+            <w:tcBorders>
+              <w:top w:val="nil"/>
+              <w:left w:val="nil"/>
+              <w:bottom w:val="nil"/>
+              <w:right w:val="nil"/>
+            </w:tcBorders>
+            <w:shd w:val="clear" w:color="auto" w:fill="F2F2F2"/>
+          </w:tcPr>
+          <w:p>
+            <w:pPr>
+              <w:spacing w:before="20" w:line="276" w:lineRule="auto"/>
+              <w:ind w:left="103"/>
+            </w:pPr>
+            <w:r>
+              <w:t xml:space="preserve">Khan, Muhammad Mohsin Qamar </w:t>
+            </w:r>
+          </w:p>
+        </w:tc>
+        <w:tc>
+          <w:tcPr>
+            <w:tcW w:w="3284" w:type="dxa"/>
+            <w:tcBorders>
+              <w:top w:val="nil"/>
+              <w:left w:val="nil"/>
+              <w:bottom w:val="nil"/>
+              <w:right w:val="nil"/>
+            </w:tcBorders>
+            <w:shd w:val="clear" w:color="auto" w:fill="F2F2F2"/>
+          </w:tcPr>
+          <w:p>
+            <w:pPr>
+              <w:spacing w:before="20" w:line="276" w:lineRule="auto"/>
+              <w:ind w:left="1"/>
+            </w:pPr>
+            <w:r>
+              <w:rPr>
+                <w:color w:val="0563C1"/>
+                <w:u w:val="single" w:color="0563C1"/>
+              </w:rPr>
+              <w:t xml:space="preserve">muqm22@student.bth.se </w:t>
+            </w:r>
+          </w:p>
+        </w:tc>
+        <w:tc>
+          <w:tcPr>
+            <w:tcW w:w="2170" w:type="dxa"/>
+            <w:tcBorders>
+              <w:top w:val="nil"/>
+              <w:left w:val="nil"/>
+              <w:bottom w:val="nil"/>
+              <w:right w:val="nil"/>
+            </w:tcBorders>
+            <w:shd w:val="clear" w:color="auto" w:fill="F2F2F2"/>
+          </w:tcPr>
+          <w:p>
+            <w:pPr>
+              <w:spacing w:before="20" w:line="276" w:lineRule="auto"/>
+            </w:pPr>
+            <w:r>
+              <w:t xml:space="preserve">19980625T659  </w:t>
+            </w:r>
+          </w:p>
+        </w:tc>
+      </w:tr>
+      <w:tr>
+        <w:trPr>
+          <w:trHeight w:val="432"/>
+        </w:trPr>
+        <w:tc>
+          <w:tcPr>
+            <w:tcW w:w="3740" w:type="dxa"/>
+            <w:tcBorders>
+              <w:top w:val="nil"/>
+              <w:left w:val="nil"/>
+              <w:bottom w:val="nil"/>
+              <w:right w:val="nil"/>
+            </w:tcBorders>
+          </w:tcPr>
+          <w:p>
+            <w:pPr>
+              <w:spacing w:before="20" w:line="276" w:lineRule="auto"/>
+              <w:ind w:left="103"/>
+            </w:pPr>
+            <w:r>
+              <w:t xml:space="preserve">Hassan, Syed Ali </w:t>
+            </w:r>
+          </w:p>
+        </w:tc>
+        <w:tc>
+          <w:tcPr>
+            <w:tcW w:w="3284" w:type="dxa"/>
+            <w:tcBorders>
+              <w:top w:val="nil"/>
+              <w:left w:val="nil"/>
+              <w:bottom w:val="nil"/>
+              <w:right w:val="nil"/>
+            </w:tcBorders>
+          </w:tcPr>
+          <w:p>
+            <w:pPr>
+              <w:spacing w:before="20" w:line="276" w:lineRule="auto"/>
+              <w:ind w:left="1"/>
+            </w:pPr>
+            <w:r>
+              <w:rPr>
+                <w:color w:val="0563C1"/>
+                <w:u w:val="single" w:color="0563C1"/>
+              </w:rPr>
+              <w:t xml:space="preserve">syal22@student.bth.se </w:t>
+            </w:r>
+          </w:p>
+        </w:tc>
+        <w:tc>
+          <w:tcPr>
+            <w:tcW w:w="2170" w:type="dxa"/>
+            <w:tcBorders>
+              <w:top w:val="nil"/>
+              <w:left w:val="nil"/>
+              <w:bottom w:val="nil"/>
+              <w:right w:val="nil"/>
+            </w:tcBorders>
+          </w:tcPr>
+          <w:p>
+            <w:pPr>
+              <w:spacing w:before="20" w:line="276" w:lineRule="auto"/>
+            </w:pPr>
+            <w:r>
+              <w:t xml:space="preserve">19830417T674  </w:t>
+            </w:r>
+          </w:p>
+        </w:tc>
+      </w:tr>
+      <w:tr>
+        <w:trPr>
+          <w:trHeight w:val="427"/>
+        </w:trPr>
+        <w:tc>
+          <w:tcPr>
+            <w:tcW w:w="3740" w:type="dxa"/>
+            <w:tcBorders>
+              <w:top w:val="nil"/>
+              <w:left w:val="nil"/>
+              <w:bottom w:val="nil"/>
+              <w:right w:val="nil"/>
+            </w:tcBorders>
+            <w:shd w:val="clear" w:color="auto" w:fill="F2F2F2"/>
+          </w:tcPr>
+          <w:p>
+            <w:pPr>
+              <w:spacing w:before="20" w:line="276" w:lineRule="auto"/>
+              <w:ind w:left="103"/>
+            </w:pPr>
+            <w:proofErr w:type="spellStart"/>
+            <w:r>
+              <w:t>Shahzad,Ghilmaan</w:t>
+            </w:r>
+            <w:proofErr w:type="spellEnd"/>
+          </w:p>
+        </w:tc>
+        <w:tc>
+          <w:tcPr>
+            <w:tcW w:w="3284" w:type="dxa"/>
+            <w:tcBorders>
+              <w:top w:val="nil"/>
+              <w:left w:val="nil"/>
+              <w:bottom w:val="nil"/>
+              <w:right w:val="nil"/>
+            </w:tcBorders>
+            <w:shd w:val="clear" w:color="auto" w:fill="F2F2F2"/>
+          </w:tcPr>
+          <w:p>
+            <w:pPr>
+              <w:spacing w:before="20" w:line="276" w:lineRule="auto"/>
+              <w:ind w:left="1"/>
+            </w:pPr>
+            <w:r>
+              <w:rPr>
+                <w:color w:val="0563C1"/>
+                <w:u w:val="single" w:color="0563C1"/>
+              </w:rPr>
+              <w:t xml:space="preserve">ghgh22@student.bth.se </w:t>
+            </w:r>
+          </w:p>
+        </w:tc>
+        <w:tc>
+          <w:tcPr>
+            <w:tcW w:w="2170" w:type="dxa"/>
+            <w:tcBorders>
+              <w:top w:val="nil"/>
+              <w:left w:val="nil"/>
+              <w:bottom w:val="nil"/>
+              <w:right w:val="nil"/>
+            </w:tcBorders>
+            <w:shd w:val="clear" w:color="auto" w:fill="F2F2F2"/>
+          </w:tcPr>
+          <w:p>
+            <w:pPr>
+              <w:spacing w:before="20" w:line="276" w:lineRule="auto"/>
+            </w:pPr>
+            <w:r>
+              <w:t xml:space="preserve">19950206T758  </w:t>
+            </w:r>
+          </w:p>
+        </w:tc>
+      </w:tr>
+    </w:tbl>
+    <w:p>
+      <w:pPr>
+        <w:spacing w:before="20" w:after="40" w:line="240" w:lineRule="auto"/>
+      </w:pPr>
+      <w:proofErr w:type="spellStart"/>
+      <w:r>
+        <w:t>Ayyaz</w:t>
+      </w:r>
+      <w:proofErr w:type="gramStart"/>
+      <w:r>
+        <w:t>,Muawaz</w:t>
+      </w:r>
+      <w:proofErr w:type="spellEnd"/>
+      <w:proofErr w:type="gramEnd"/>
+      <w:r>
+        <w:tab/>
+      </w:r>
+      <w:r>
+        <w:tab/>
+      </w:r>
+      <w:r>
+        <w:tab/>
+      </w:r>
+      <w:hyperlink r:id="rId6" w:history="1">
+        <w:r>
+          <w:rPr>
+            <w:rStyle w:val="Hyperlink"/>
+            <w:u w:color="0563C1"/>
+          </w:rPr>
+          <w:t>muay22@student.bth.se</w:t>
+        </w:r>
+      </w:hyperlink>
+      <w:r>
+        <w:tab/>
+        <w:t xml:space="preserve">       </w:t>
+      </w:r>
+      <w:r>
+        <w:rPr>
+          <w:sz w:val="22"/>
+        </w:rPr>
+        <w:t>19960513-T771</w:t>
+      </w:r>
+      <w:r>
+        <w:t xml:space="preserve"> </w:t>
+      </w:r>
+    </w:p>
+    <w:p>
+      <w:pPr>
+        <w:rPr>
+          <w:rStyle w:val="textlayer--absolute"/>
+          <w:rFonts w:eastAsiaTheme="majorEastAsia" w:cstheme="majorBidi"/>
+          <w:color w:val="2E74B5" w:themeColor="accent1" w:themeShade="BF"/>
+          <w:sz w:val="36"/>
+          <w:szCs w:val="32"/>
+        </w:rPr>
+      </w:pPr>
+      <w:r>
+        <w:rPr>
+          <w:rStyle w:val="textlayer--absolute"/>
+        </w:rPr>
+        <w:br w:type="page"/>
+      </w:r>
+    </w:p>
+    <w:sdt>
+      <w:sdtPr>
+        <w:id w:val="194201636"/>
+        <w:docPartObj>
+          <w:docPartGallery w:val="Table of Contents"/>
+          <w:docPartUnique/>
+        </w:docPartObj>
+      </w:sdtPr>
+      <w:sdtEndPr>
+        <w:rPr>
+          <w:rFonts w:ascii="Times New Roman" w:eastAsiaTheme="minorHAnsi" w:hAnsi="Times New Roman" w:cstheme="minorBidi"/>
+          <w:b/>
+          <w:bCs/>
+          <w:noProof/>
+          <w:color w:val="auto"/>
+          <w:sz w:val="24"/>
+          <w:szCs w:val="22"/>
+        </w:rPr>
+      </w:sdtEndPr>
+      <w:sdtContent>
+        <w:p>
+          <w:pPr>
+            <w:pStyle w:val="TOCHeading"/>
+          </w:pPr>
+          <w:r>
+            <w:t>Contents</w:t>
+          </w:r>
+        </w:p>
+        <w:p>
+          <w:pPr>
+            <w:pStyle w:val="TOC1"/>
+            <w:tabs>
+              <w:tab w:val="right" w:leader="dot" w:pos="9350"/>
+            </w:tabs>
+            <w:rPr>
+              <w:rFonts w:asciiTheme="minorHAnsi" w:eastAsiaTheme="minorEastAsia" w:hAnsiTheme="minorHAnsi"/>
+              <w:noProof/>
+              <w:sz w:val="22"/>
+            </w:rPr>
+          </w:pPr>
+          <w:r>
+            <w:fldChar w:fldCharType="begin"/>
+          </w:r>
+          <w:r>
+            <w:instrText xml:space="preserve"> TOC \o "1-3" \h \z \u </w:instrText>
+          </w:r>
+          <w:r>
+            <w:fldChar w:fldCharType="separate"/>
+          </w:r>
+          <w:hyperlink w:anchor="_Toc123676799" w:history="1">
+            <w:r>
+              <w:rPr>
+                <w:rStyle w:val="Hyperlink"/>
+                <w:noProof/>
+              </w:rPr>
+              <w:t>Introduction:</w:t>
+            </w:r>
+            <w:r>
+              <w:rPr>
+                <w:noProof/>
+                <w:webHidden/>
+              </w:rPr>
+              <w:tab/>
+            </w:r>
+            <w:r>
+              <w:rPr>
+                <w:noProof/>
+                <w:webHidden/>
+              </w:rPr>
+              <w:fldChar w:fldCharType="begin"/>
+            </w:r>
+            <w:r>
+              <w:rPr>
+                <w:noProof/>
+                <w:webHidden/>
+              </w:rPr>
+              <w:instrText xml:space="preserve"> PAGEREF _Toc123676799 \h </w:instrText>
+            </w:r>
+            <w:r>
+              <w:rPr>
+                <w:noProof/>
+                <w:webHidden/>
+              </w:rPr>
+            </w:r>
+            <w:r>
+              <w:rPr>
+                <w:noProof/>
+                <w:webHidden/>
+              </w:rPr>
+              <w:fldChar w:fldCharType="separate"/>
+            </w:r>
+            <w:r>
+              <w:rPr>
+                <w:noProof/>
+                <w:webHidden/>
+              </w:rPr>
+              <w:t>3</w:t>
+            </w:r>
+            <w:r>
+              <w:rPr>
+                <w:noProof/>
+                <w:webHidden/>
+              </w:rPr>
+              <w:fldChar w:fldCharType="end"/>
+            </w:r>
+          </w:hyperlink>
+        </w:p>
+        <w:p>
+          <w:pPr>
+            <w:pStyle w:val="TOC1"/>
+            <w:tabs>
+              <w:tab w:val="right" w:leader="dot" w:pos="9350"/>
+            </w:tabs>
+            <w:rPr>
+              <w:rFonts w:asciiTheme="minorHAnsi" w:eastAsiaTheme="minorEastAsia" w:hAnsiTheme="minorHAnsi"/>
+              <w:noProof/>
+              <w:sz w:val="22"/>
+            </w:rPr>
+          </w:pPr>
+          <w:hyperlink w:anchor="_Toc123676800" w:history="1">
+            <w:r>
+              <w:rPr>
+                <w:rStyle w:val="Hyperlink"/>
+                <w:noProof/>
+              </w:rPr>
+              <w:t>Architectural approaches:</w:t>
+            </w:r>
+            <w:r>
+              <w:rPr>
+                <w:noProof/>
+                <w:webHidden/>
+              </w:rPr>
+              <w:tab/>
+            </w:r>
+            <w:r>
+              <w:rPr>
+                <w:noProof/>
+                <w:webHidden/>
+              </w:rPr>
+              <w:fldChar w:fldCharType="begin"/>
+            </w:r>
+            <w:r>
+              <w:rPr>
+                <w:noProof/>
+                <w:webHidden/>
+              </w:rPr>
+              <w:instrText xml:space="preserve"> PAGEREF _Toc123676800 \h </w:instrText>
+            </w:r>
+            <w:r>
+              <w:rPr>
+                <w:noProof/>
+                <w:webHidden/>
+              </w:rPr>
+            </w:r>
+            <w:r>
+              <w:rPr>
+                <w:noProof/>
+                <w:webHidden/>
+              </w:rPr>
+              <w:fldChar w:fldCharType="separate"/>
+            </w:r>
+            <w:r>
+              <w:rPr>
+                <w:noProof/>
+                <w:webHidden/>
+              </w:rPr>
+              <w:t>3</w:t>
+            </w:r>
+            <w:r>
+              <w:rPr>
+                <w:noProof/>
+                <w:webHidden/>
+              </w:rPr>
+              <w:fldChar w:fldCharType="end"/>
+            </w:r>
+          </w:hyperlink>
+        </w:p>
+        <w:p>
+          <w:pPr>
+            <w:pStyle w:val="TOC2"/>
+            <w:tabs>
+              <w:tab w:val="right" w:leader="dot" w:pos="9350"/>
+            </w:tabs>
+            <w:rPr>
+              <w:rFonts w:asciiTheme="minorHAnsi" w:eastAsiaTheme="minorEastAsia" w:hAnsiTheme="minorHAnsi"/>
+              <w:noProof/>
+              <w:sz w:val="22"/>
+            </w:rPr>
+          </w:pPr>
+          <w:hyperlink w:anchor="_Toc123676801" w:history="1">
+            <w:r>
+              <w:rPr>
+                <w:rStyle w:val="Hyperlink"/>
+                <w:noProof/>
+              </w:rPr>
+              <w:t>Identification of Architectural Approach</w:t>
+            </w:r>
+            <w:r>
+              <w:rPr>
+                <w:noProof/>
+                <w:webHidden/>
+              </w:rPr>
+              <w:tab/>
+            </w:r>
+            <w:r>
+              <w:rPr>
+                <w:noProof/>
+                <w:webHidden/>
+              </w:rPr>
+              <w:fldChar w:fldCharType="begin"/>
+            </w:r>
+            <w:r>
+              <w:rPr>
+                <w:noProof/>
+                <w:webHidden/>
+              </w:rPr>
+              <w:instrText xml:space="preserve"> PAGEREF _Toc123676801 \h </w:instrText>
+            </w:r>
+            <w:r>
+              <w:rPr>
+                <w:noProof/>
+                <w:webHidden/>
+              </w:rPr>
+            </w:r>
+            <w:r>
+              <w:rPr>
+                <w:noProof/>
+                <w:webHidden/>
+              </w:rPr>
+              <w:fldChar w:fldCharType="separate"/>
+            </w:r>
+            <w:r>
+              <w:rPr>
+                <w:noProof/>
+                <w:webHidden/>
+              </w:rPr>
+              <w:t>3</w:t>
+            </w:r>
+            <w:r>
+              <w:rPr>
+                <w:noProof/>
+                <w:webHidden/>
+              </w:rPr>
+              <w:fldChar w:fldCharType="end"/>
+            </w:r>
+          </w:hyperlink>
+        </w:p>
+        <w:p>
+          <w:pPr>
+            <w:pStyle w:val="TOC2"/>
+            <w:tabs>
+              <w:tab w:val="right" w:leader="dot" w:pos="9350"/>
+            </w:tabs>
+            <w:rPr>
+              <w:rFonts w:asciiTheme="minorHAnsi" w:eastAsiaTheme="minorEastAsia" w:hAnsiTheme="minorHAnsi"/>
+              <w:noProof/>
+              <w:sz w:val="22"/>
+            </w:rPr>
+          </w:pPr>
+          <w:hyperlink w:anchor="_Toc123676802" w:history="1">
+            <w:r>
+              <w:rPr>
+                <w:rStyle w:val="Hyperlink"/>
+                <w:noProof/>
+              </w:rPr>
+              <w:t>Tactics:</w:t>
+            </w:r>
+            <w:r>
+              <w:rPr>
+                <w:noProof/>
+                <w:webHidden/>
+              </w:rPr>
+              <w:tab/>
+            </w:r>
+            <w:r>
+              <w:rPr>
+                <w:noProof/>
+                <w:webHidden/>
+              </w:rPr>
+              <w:fldChar w:fldCharType="begin"/>
+            </w:r>
+            <w:r>
+              <w:rPr>
+                <w:noProof/>
+                <w:webHidden/>
+              </w:rPr>
+              <w:instrText xml:space="preserve"> PAGEREF _Toc123676802 \h </w:instrText>
+            </w:r>
+            <w:r>
+              <w:rPr>
+                <w:noProof/>
+                <w:webHidden/>
+              </w:rPr>
+            </w:r>
+            <w:r>
+              <w:rPr>
+                <w:noProof/>
+                <w:webHidden/>
+              </w:rPr>
+              <w:fldChar w:fldCharType="separate"/>
+            </w:r>
+            <w:r>
+              <w:rPr>
+                <w:noProof/>
+                <w:webHidden/>
+              </w:rPr>
+              <w:t>3</w:t>
+            </w:r>
+            <w:r>
+              <w:rPr>
+                <w:noProof/>
+                <w:webHidden/>
+              </w:rPr>
+              <w:fldChar w:fldCharType="end"/>
+            </w:r>
+          </w:hyperlink>
+        </w:p>
+        <w:p>
+          <w:pPr>
+            <w:pStyle w:val="TOC2"/>
+            <w:tabs>
+              <w:tab w:val="right" w:leader="dot" w:pos="9350"/>
+            </w:tabs>
+            <w:rPr>
+              <w:rFonts w:asciiTheme="minorHAnsi" w:eastAsiaTheme="minorEastAsia" w:hAnsiTheme="minorHAnsi"/>
+              <w:noProof/>
+              <w:sz w:val="22"/>
+            </w:rPr>
+          </w:pPr>
+          <w:hyperlink w:anchor="_Toc123676803" w:history="1">
+            <w:r>
+              <w:rPr>
+                <w:rStyle w:val="Hyperlink"/>
+                <w:noProof/>
+              </w:rPr>
+              <w:t>Risk and Non-risks</w:t>
+            </w:r>
+            <w:r>
+              <w:rPr>
+                <w:noProof/>
+                <w:webHidden/>
+              </w:rPr>
+              <w:tab/>
+            </w:r>
+            <w:r>
+              <w:rPr>
+                <w:noProof/>
+                <w:webHidden/>
+              </w:rPr>
+              <w:fldChar w:fldCharType="begin"/>
+            </w:r>
+            <w:r>
+              <w:rPr>
+                <w:noProof/>
+                <w:webHidden/>
+              </w:rPr>
+              <w:instrText xml:space="preserve"> PAGEREF _Toc123676803 \h </w:instrText>
+            </w:r>
+            <w:r>
+              <w:rPr>
+                <w:noProof/>
+                <w:webHidden/>
+              </w:rPr>
+            </w:r>
+            <w:r>
+              <w:rPr>
+                <w:noProof/>
+                <w:webHidden/>
+              </w:rPr>
+              <w:fldChar w:fldCharType="separate"/>
+            </w:r>
+            <w:r>
+              <w:rPr>
+                <w:noProof/>
+                <w:webHidden/>
+              </w:rPr>
+              <w:t>4</w:t>
+            </w:r>
+            <w:r>
+              <w:rPr>
+                <w:noProof/>
+                <w:webHidden/>
+              </w:rPr>
+              <w:fldChar w:fldCharType="end"/>
+            </w:r>
+          </w:hyperlink>
+        </w:p>
+        <w:p>
+          <w:pPr>
+            <w:pStyle w:val="TOC3"/>
+            <w:tabs>
+              <w:tab w:val="right" w:leader="dot" w:pos="9350"/>
+            </w:tabs>
+            <w:rPr>
+              <w:rFonts w:asciiTheme="minorHAnsi" w:eastAsiaTheme="minorEastAsia" w:hAnsiTheme="minorHAnsi"/>
+              <w:noProof/>
+              <w:sz w:val="22"/>
+            </w:rPr>
+          </w:pPr>
+          <w:hyperlink w:anchor="_Toc123676804" w:history="1">
+            <w:r>
+              <w:rPr>
+                <w:rStyle w:val="Hyperlink"/>
+                <w:noProof/>
+              </w:rPr>
+              <w:t>Risks:</w:t>
+            </w:r>
+            <w:r>
+              <w:rPr>
+                <w:noProof/>
+                <w:webHidden/>
+              </w:rPr>
+              <w:tab/>
+            </w:r>
+            <w:r>
+              <w:rPr>
+                <w:noProof/>
+                <w:webHidden/>
+              </w:rPr>
+              <w:fldChar w:fldCharType="begin"/>
+            </w:r>
+            <w:r>
+              <w:rPr>
+                <w:noProof/>
+                <w:webHidden/>
+              </w:rPr>
+              <w:instrText xml:space="preserve"> PAGEREF _Toc123676804 \h </w:instrText>
+            </w:r>
+            <w:r>
+              <w:rPr>
+                <w:noProof/>
+                <w:webHidden/>
+              </w:rPr>
+            </w:r>
+            <w:r>
+              <w:rPr>
+                <w:noProof/>
+                <w:webHidden/>
+              </w:rPr>
+              <w:fldChar w:fldCharType="separate"/>
+            </w:r>
+            <w:r>
+              <w:rPr>
+                <w:noProof/>
+                <w:webHidden/>
+              </w:rPr>
+              <w:t>4</w:t>
+            </w:r>
+            <w:r>
+              <w:rPr>
+                <w:noProof/>
+                <w:webHidden/>
+              </w:rPr>
+              <w:fldChar w:fldCharType="end"/>
+            </w:r>
+          </w:hyperlink>
+        </w:p>
+        <w:p>
+          <w:pPr>
+            <w:pStyle w:val="TOC3"/>
+            <w:tabs>
+              <w:tab w:val="right" w:leader="dot" w:pos="9350"/>
+            </w:tabs>
+            <w:rPr>
+              <w:rFonts w:asciiTheme="minorHAnsi" w:eastAsiaTheme="minorEastAsia" w:hAnsiTheme="minorHAnsi"/>
+              <w:noProof/>
+              <w:sz w:val="22"/>
+            </w:rPr>
+          </w:pPr>
+          <w:hyperlink w:anchor="_Toc123676805" w:history="1">
+            <w:r>
+              <w:rPr>
+                <w:rStyle w:val="Hyperlink"/>
+                <w:noProof/>
+              </w:rPr>
+              <w:t>Non-Risks:</w:t>
+            </w:r>
+            <w:r>
+              <w:rPr>
+                <w:noProof/>
+                <w:webHidden/>
+              </w:rPr>
+              <w:tab/>
+            </w:r>
+            <w:r>
+              <w:rPr>
+                <w:noProof/>
+                <w:webHidden/>
+              </w:rPr>
+              <w:fldChar w:fldCharType="begin"/>
+            </w:r>
+            <w:r>
+              <w:rPr>
+                <w:noProof/>
+                <w:webHidden/>
+              </w:rPr>
+              <w:instrText xml:space="preserve"> PAGEREF _Toc123676805 \h </w:instrText>
+            </w:r>
+            <w:r>
+              <w:rPr>
+                <w:noProof/>
+                <w:webHidden/>
+              </w:rPr>
+            </w:r>
+            <w:r>
+              <w:rPr>
+                <w:noProof/>
+                <w:webHidden/>
+              </w:rPr>
+              <w:fldChar w:fldCharType="separate"/>
+            </w:r>
+            <w:r>
+              <w:rPr>
+                <w:noProof/>
+                <w:webHidden/>
+              </w:rPr>
+              <w:t>4</w:t>
+            </w:r>
+            <w:r>
+              <w:rPr>
+                <w:noProof/>
+                <w:webHidden/>
+              </w:rPr>
+              <w:fldChar w:fldCharType="end"/>
+            </w:r>
+          </w:hyperlink>
+        </w:p>
+        <w:p>
+          <w:pPr>
+            <w:pStyle w:val="TOC2"/>
+            <w:tabs>
+              <w:tab w:val="right" w:leader="dot" w:pos="9350"/>
+            </w:tabs>
+            <w:rPr>
+              <w:rFonts w:asciiTheme="minorHAnsi" w:eastAsiaTheme="minorEastAsia" w:hAnsiTheme="minorHAnsi"/>
+              <w:noProof/>
+              <w:sz w:val="22"/>
+            </w:rPr>
+          </w:pPr>
+          <w:hyperlink w:anchor="_Toc123676806" w:history="1">
+            <w:r>
+              <w:rPr>
+                <w:rStyle w:val="Hyperlink"/>
+                <w:noProof/>
+              </w:rPr>
+              <w:t>Risk Themes:</w:t>
+            </w:r>
+            <w:r>
+              <w:rPr>
+                <w:noProof/>
+                <w:webHidden/>
+              </w:rPr>
+              <w:tab/>
+            </w:r>
+            <w:r>
+              <w:rPr>
+                <w:noProof/>
+                <w:webHidden/>
+              </w:rPr>
+              <w:fldChar w:fldCharType="begin"/>
+            </w:r>
+            <w:r>
+              <w:rPr>
+                <w:noProof/>
+                <w:webHidden/>
+              </w:rPr>
+              <w:instrText xml:space="preserve"> PAGEREF _Toc123676806 \h </w:instrText>
+            </w:r>
+            <w:r>
+              <w:rPr>
+                <w:noProof/>
+                <w:webHidden/>
+              </w:rPr>
+            </w:r>
+            <w:r>
+              <w:rPr>
+                <w:noProof/>
+                <w:webHidden/>
+              </w:rPr>
+              <w:fldChar w:fldCharType="separate"/>
+            </w:r>
+            <w:r>
+              <w:rPr>
+                <w:noProof/>
+                <w:webHidden/>
+              </w:rPr>
+              <w:t>5</w:t>
+            </w:r>
+            <w:r>
+              <w:rPr>
+                <w:noProof/>
+                <w:webHidden/>
+              </w:rPr>
+              <w:fldChar w:fldCharType="end"/>
+            </w:r>
+          </w:hyperlink>
+        </w:p>
+        <w:p>
+          <w:pPr>
+            <w:pStyle w:val="TOC2"/>
+            <w:tabs>
+              <w:tab w:val="right" w:leader="dot" w:pos="9350"/>
+            </w:tabs>
+            <w:rPr>
+              <w:rFonts w:asciiTheme="minorHAnsi" w:eastAsiaTheme="minorEastAsia" w:hAnsiTheme="minorHAnsi"/>
+              <w:noProof/>
+              <w:sz w:val="22"/>
+            </w:rPr>
+          </w:pPr>
+          <w:hyperlink w:anchor="_Toc123676807" w:history="1">
+            <w:r>
+              <w:rPr>
+                <w:rStyle w:val="Hyperlink"/>
+                <w:noProof/>
+              </w:rPr>
+              <w:t>Sensitivity Points:</w:t>
+            </w:r>
+            <w:r>
+              <w:rPr>
+                <w:noProof/>
+                <w:webHidden/>
+              </w:rPr>
+              <w:tab/>
+            </w:r>
+            <w:r>
+              <w:rPr>
+                <w:noProof/>
+                <w:webHidden/>
+              </w:rPr>
+              <w:fldChar w:fldCharType="begin"/>
+            </w:r>
+            <w:r>
+              <w:rPr>
+                <w:noProof/>
+                <w:webHidden/>
+              </w:rPr>
+              <w:instrText xml:space="preserve"> PAGEREF _Toc123676807 \h </w:instrText>
+            </w:r>
+            <w:r>
+              <w:rPr>
+                <w:noProof/>
+                <w:webHidden/>
+              </w:rPr>
+            </w:r>
+            <w:r>
+              <w:rPr>
+                <w:noProof/>
+                <w:webHidden/>
+              </w:rPr>
+              <w:fldChar w:fldCharType="separate"/>
+            </w:r>
+            <w:r>
+              <w:rPr>
+                <w:noProof/>
+                <w:webHidden/>
+              </w:rPr>
+              <w:t>5</w:t>
+            </w:r>
+            <w:r>
+              <w:rPr>
+                <w:noProof/>
+                <w:webHidden/>
+              </w:rPr>
+              <w:fldChar w:fldCharType="end"/>
+            </w:r>
+          </w:hyperlink>
+        </w:p>
+        <w:p>
+          <w:pPr>
+            <w:pStyle w:val="TOC2"/>
+            <w:tabs>
+              <w:tab w:val="right" w:leader="dot" w:pos="9350"/>
+            </w:tabs>
+            <w:rPr>
+              <w:rFonts w:asciiTheme="minorHAnsi" w:eastAsiaTheme="minorEastAsia" w:hAnsiTheme="minorHAnsi"/>
+              <w:noProof/>
+              <w:sz w:val="22"/>
+            </w:rPr>
+          </w:pPr>
+          <w:hyperlink w:anchor="_Toc123676808" w:history="1">
+            <w:r>
+              <w:rPr>
+                <w:rStyle w:val="Hyperlink"/>
+                <w:noProof/>
+              </w:rPr>
+              <w:t>Trade Offs:</w:t>
+            </w:r>
+            <w:r>
+              <w:rPr>
+                <w:noProof/>
+                <w:webHidden/>
+              </w:rPr>
+              <w:tab/>
+            </w:r>
+            <w:r>
+              <w:rPr>
+                <w:noProof/>
+                <w:webHidden/>
+              </w:rPr>
+              <w:fldChar w:fldCharType="begin"/>
+            </w:r>
+            <w:r>
+              <w:rPr>
+                <w:noProof/>
+                <w:webHidden/>
+              </w:rPr>
+              <w:instrText xml:space="preserve"> PAGEREF _Toc123676808 \h </w:instrText>
+            </w:r>
+            <w:r>
+              <w:rPr>
+                <w:noProof/>
+                <w:webHidden/>
+              </w:rPr>
+            </w:r>
+            <w:r>
+              <w:rPr>
+                <w:noProof/>
+                <w:webHidden/>
+              </w:rPr>
+              <w:fldChar w:fldCharType="separate"/>
+            </w:r>
+            <w:r>
+              <w:rPr>
+                <w:noProof/>
+                <w:webHidden/>
+              </w:rPr>
+              <w:t>5</w:t>
+            </w:r>
+            <w:r>
+              <w:rPr>
+                <w:noProof/>
+                <w:webHidden/>
+              </w:rPr>
+              <w:fldChar w:fldCharType="end"/>
+            </w:r>
+          </w:hyperlink>
+        </w:p>
+        <w:p>
+          <w:pPr>
+            <w:pStyle w:val="TOC2"/>
+            <w:tabs>
+              <w:tab w:val="right" w:leader="dot" w:pos="9350"/>
+            </w:tabs>
+            <w:rPr>
+              <w:rFonts w:asciiTheme="minorHAnsi" w:eastAsiaTheme="minorEastAsia" w:hAnsiTheme="minorHAnsi"/>
+              <w:noProof/>
+              <w:sz w:val="22"/>
+            </w:rPr>
+          </w:pPr>
+          <w:hyperlink w:anchor="_Toc123676809" w:history="1">
+            <w:r>
+              <w:rPr>
+                <w:rStyle w:val="Hyperlink"/>
+                <w:noProof/>
+              </w:rPr>
+              <w:t>Evaluation Opinion/Comments:</w:t>
+            </w:r>
+            <w:r>
+              <w:rPr>
+                <w:noProof/>
+                <w:webHidden/>
+              </w:rPr>
+              <w:tab/>
+            </w:r>
+            <w:r>
+              <w:rPr>
+                <w:noProof/>
+                <w:webHidden/>
+              </w:rPr>
+              <w:fldChar w:fldCharType="begin"/>
+            </w:r>
+            <w:r>
+              <w:rPr>
+                <w:noProof/>
+                <w:webHidden/>
+              </w:rPr>
+              <w:instrText xml:space="preserve"> PAGEREF _Toc123676809 \h </w:instrText>
+            </w:r>
+            <w:r>
+              <w:rPr>
+                <w:noProof/>
+                <w:webHidden/>
+              </w:rPr>
+            </w:r>
+            <w:r>
+              <w:rPr>
+                <w:noProof/>
+                <w:webHidden/>
+              </w:rPr>
+              <w:fldChar w:fldCharType="separate"/>
+            </w:r>
+            <w:r>
+              <w:rPr>
+                <w:noProof/>
+                <w:webHidden/>
+              </w:rPr>
+              <w:t>6</w:t>
+            </w:r>
+            <w:r>
+              <w:rPr>
+                <w:noProof/>
+                <w:webHidden/>
+              </w:rPr>
+              <w:fldChar w:fldCharType="end"/>
+            </w:r>
+          </w:hyperlink>
+        </w:p>
+        <w:p>
+          <w:pPr>
+            <w:pStyle w:val="TOC2"/>
+            <w:tabs>
+              <w:tab w:val="right" w:leader="dot" w:pos="9350"/>
+            </w:tabs>
+            <w:rPr>
+              <w:rFonts w:asciiTheme="minorHAnsi" w:eastAsiaTheme="minorEastAsia" w:hAnsiTheme="minorHAnsi"/>
+              <w:noProof/>
+              <w:sz w:val="22"/>
+            </w:rPr>
+          </w:pPr>
+          <w:hyperlink w:anchor="_Toc123676810" w:history="1">
+            <w:r>
+              <w:rPr>
+                <w:rStyle w:val="Hyperlink"/>
+                <w:noProof/>
+              </w:rPr>
+              <w:t>Questions:</w:t>
+            </w:r>
+            <w:r>
+              <w:rPr>
+                <w:noProof/>
+                <w:webHidden/>
+              </w:rPr>
+              <w:tab/>
+            </w:r>
+            <w:r>
+              <w:rPr>
+                <w:noProof/>
+                <w:webHidden/>
+              </w:rPr>
+              <w:fldChar w:fldCharType="begin"/>
+            </w:r>
+            <w:r>
+              <w:rPr>
+                <w:noProof/>
+                <w:webHidden/>
+              </w:rPr>
+              <w:instrText xml:space="preserve"> PAGEREF _Toc123676810 \h </w:instrText>
+            </w:r>
+            <w:r>
+              <w:rPr>
+                <w:noProof/>
+                <w:webHidden/>
+              </w:rPr>
+            </w:r>
+            <w:r>
+              <w:rPr>
+                <w:noProof/>
+                <w:webHidden/>
+              </w:rPr>
+              <w:fldChar w:fldCharType="separate"/>
+            </w:r>
+            <w:r>
+              <w:rPr>
+                <w:noProof/>
+                <w:webHidden/>
+              </w:rPr>
+              <w:t>6</w:t>
+            </w:r>
+            <w:r>
+              <w:rPr>
+                <w:noProof/>
+                <w:webHidden/>
+              </w:rPr>
+              <w:fldChar w:fldCharType="end"/>
+            </w:r>
+          </w:hyperlink>
+        </w:p>
+        <w:p>
+          <w:pPr>
+            <w:pStyle w:val="TOC1"/>
+            <w:tabs>
+              <w:tab w:val="right" w:leader="dot" w:pos="9350"/>
+            </w:tabs>
+            <w:rPr>
+              <w:rFonts w:asciiTheme="minorHAnsi" w:eastAsiaTheme="minorEastAsia" w:hAnsiTheme="minorHAnsi"/>
+              <w:noProof/>
+              <w:sz w:val="22"/>
+            </w:rPr>
+          </w:pPr>
+          <w:hyperlink w:anchor="_Toc123676811" w:history="1">
+            <w:r>
+              <w:rPr>
+                <w:rStyle w:val="Hyperlink"/>
+                <w:noProof/>
+              </w:rPr>
+              <w:t>References</w:t>
+            </w:r>
+            <w:r>
+              <w:rPr>
+                <w:noProof/>
+                <w:webHidden/>
+              </w:rPr>
+              <w:tab/>
+            </w:r>
+            <w:r>
+              <w:rPr>
+                <w:noProof/>
+                <w:webHidden/>
+              </w:rPr>
+              <w:fldChar w:fldCharType="begin"/>
+            </w:r>
+            <w:r>
+              <w:rPr>
+                <w:noProof/>
+                <w:webHidden/>
+              </w:rPr>
+              <w:instrText xml:space="preserve"> PAGEREF _Toc123676811 \h </w:instrText>
+            </w:r>
+            <w:r>
+              <w:rPr>
+                <w:noProof/>
+                <w:webHidden/>
+              </w:rPr>
+            </w:r>
+            <w:r>
+              <w:rPr>
+                <w:noProof/>
+                <w:webHidden/>
+              </w:rPr>
+              <w:fldChar w:fldCharType="separate"/>
+            </w:r>
+            <w:r>
+              <w:rPr>
+                <w:noProof/>
+                <w:webHidden/>
+              </w:rPr>
+              <w:t>6</w:t>
+            </w:r>
+            <w:r>
+              <w:rPr>
+                <w:noProof/>
+                <w:webHidden/>
+              </w:rPr>
+              <w:fldChar w:fldCharType="end"/>
+            </w:r>
+          </w:hyperlink>
+        </w:p>
+        <w:p>
+          <w:pPr>
+            <w:rPr>
+              <w:b/>
+              <w:bCs/>
+              <w:noProof/>
+            </w:rPr>
+          </w:pPr>
+          <w:r>
+            <w:rPr>
+              <w:b/>
+              <w:bCs/>
+              <w:noProof/>
+            </w:rPr>
+            <w:fldChar w:fldCharType="end"/>
+          </w:r>
+        </w:p>
+      </w:sdtContent>
+    </w:sdt>
+    <w:p>
+      <w:pPr>
+        <w:rPr>
+          <w:rStyle w:val="textlayer--absolute"/>
+        </w:rPr>
+      </w:pPr>
+    </w:p>
+    <w:p>
+      <w:pPr>
+        <w:rPr>
+          <w:rStyle w:val="textlayer--absolute"/>
+        </w:rPr>
+      </w:pPr>
+      <w:r>
+        <w:rPr>
+          <w:rStyle w:val="textlayer--absolute"/>
+        </w:rPr>
+        <w:br w:type="page"/>
+      </w:r>
+      <w:bookmarkStart w:id="0" w:name="_GoBack"/>
+      <w:bookmarkEnd w:id="0"/>
+    </w:p>
+    <w:p>
+      <w:pPr>
+        <w:pStyle w:val="Heading1"/>
+      </w:pPr>
+      <w:bookmarkStart w:id="1" w:name="_Toc123676799"/>
+      <w:r>
+        <w:lastRenderedPageBreak/>
+        <w:t>Introduction:</w:t>
+      </w:r>
+      <w:bookmarkEnd w:id="1"/>
+    </w:p>
+    <w:p>
+      <w:pPr>
+        <w:rPr>
+          <w:rStyle w:val="textlayer--absolute"/>
+        </w:rPr>
+      </w:pPr>
+      <w:r>
+        <w:rPr>
+          <w:rStyle w:val="textlayer--absolute"/>
+        </w:rPr>
+        <w:t>This is a Software architecture evaluation report done by group 8 of the software architectural design of Group 9. The evaluation technique used in the report is Architectural Trade-Off Analysis Method (ATAM). The method steps 4, 6, 8 and 9 are used in the analysis of the architecture of the system.</w:t>
+      </w:r>
+    </w:p>
+    <w:p>
+      <w:pPr>
         <w:pStyle w:val="Heading1"/>
         <w:rPr>
           <w:rStyle w:val="textlayer--absolute"/>
         </w:rPr>
       </w:pPr>
+      <w:bookmarkStart w:id="2" w:name="_Toc123676800"/>
       <w:r>
         <w:rPr>
           <w:rStyle w:val="textlayer--absolute"/>
         </w:rPr>
-        <w:t>Architectural approaches (patterns, tactics, reference architectures etc.) used.</w:t>
-      </w:r>
+        <w:t>Architectural approaches:</w:t>
+      </w:r>
+      <w:bookmarkEnd w:id="2"/>
     </w:p>
     <w:p>
       <w:r>
@@ -177,9 +1686,11 @@
       <w:pPr>
         <w:pStyle w:val="Heading2"/>
       </w:pPr>
+      <w:bookmarkStart w:id="3" w:name="_Toc123676801"/>
       <w:r>
         <w:t>Identification of Architectural Approach</w:t>
       </w:r>
+      <w:bookmarkEnd w:id="3"/>
     </w:p>
     <w:p>
       <w:pPr>
@@ -289,9 +1800,11 @@
       <w:pPr>
         <w:pStyle w:val="Heading2"/>
       </w:pPr>
+      <w:bookmarkStart w:id="4" w:name="_Toc123676802"/>
       <w:r>
         <w:t>Tactics:</w:t>
       </w:r>
+      <w:bookmarkEnd w:id="4"/>
     </w:p>
     <w:tbl>
       <w:tblPr>
@@ -596,6 +2109,7 @@
           </w:tcPr>
           <w:p>
             <w:r>
+              <w:lastRenderedPageBreak/>
               <w:t>6</w:t>
             </w:r>
           </w:p>
@@ -679,17 +2193,21 @@
       <w:pPr>
         <w:pStyle w:val="Heading2"/>
       </w:pPr>
+      <w:bookmarkStart w:id="5" w:name="_Toc123676803"/>
       <w:r>
         <w:t>Risk and Non-risks</w:t>
       </w:r>
+      <w:bookmarkEnd w:id="5"/>
     </w:p>
     <w:p>
       <w:pPr>
         <w:pStyle w:val="Heading3"/>
       </w:pPr>
+      <w:bookmarkStart w:id="6" w:name="_Toc123676804"/>
       <w:r>
         <w:t>Risks:</w:t>
       </w:r>
+      <w:bookmarkEnd w:id="6"/>
     </w:p>
     <w:tbl>
       <w:tblPr>
@@ -828,28 +2346,7 @@
           </w:tcPr>
           <w:p>
             <w:r>
-              <w:t>System needs to be deliver within 6 months</w:t>
-            </w:r>
-            <w:r>
-              <w:t>. C</w:t>
-            </w:r>
-            <w:r>
-              <w:t xml:space="preserve">onsidering OTIS portfolio, the </w:t>
-            </w:r>
-            <w:r>
-              <w:t xml:space="preserve">implementation of </w:t>
-            </w:r>
-            <w:r>
-              <w:t xml:space="preserve">micro services is not </w:t>
-            </w:r>
-            <w:r>
-              <w:t xml:space="preserve">causes overhead </w:t>
-            </w:r>
-            <w:r>
-              <w:t>for lower number of users.</w:t>
-            </w:r>
-            <w:r>
-              <w:t xml:space="preserve"> </w:t>
+              <w:t xml:space="preserve">System needs to be deliver within 6 months. Considering OTIS portfolio, the implementation of micro services is not causes overhead for lower number of users. </w:t>
             </w:r>
           </w:p>
           <w:p/>
@@ -862,7 +2359,10 @@
           </w:tcPr>
           <w:p>
             <w:r>
-              <w:t>R5</w:t>
+              <w:t>R</w:t>
+            </w:r>
+            <w:r>
+              <w:t>5</w:t>
             </w:r>
           </w:p>
         </w:tc>
@@ -872,29 +2372,16 @@
           </w:tcPr>
           <w:p>
             <w:r>
-              <w:t xml:space="preserve">Customer Middleware service is critical to get data from external system, failure in the service which cause </w:t>
-            </w:r>
-          </w:p>
-        </w:tc>
-      </w:tr>
-      <w:tr>
-        <w:tc>
-          <w:tcPr>
-            <w:tcW w:w="2155" w:type="dxa"/>
-          </w:tcPr>
-          <w:p>
-            <w:r>
-              <w:t>R6</w:t>
-            </w:r>
-          </w:p>
-        </w:tc>
-        <w:tc>
-          <w:tcPr>
-            <w:tcW w:w="7195" w:type="dxa"/>
-          </w:tcPr>
-          <w:p>
-            <w:r>
-              <w:t xml:space="preserve">OTIS gateway failure can cause the system to be inaccessible for the users of the system. </w:t>
+              <w:t xml:space="preserve">OTIS gateway </w:t>
+            </w:r>
+            <w:r>
+              <w:t>is the main entry point for the user to access the system</w:t>
+            </w:r>
+            <w:r>
+              <w:t xml:space="preserve"> </w:t>
+            </w:r>
+            <w:r>
+              <w:t>for the users. This makes the failure of this service a risk as users cannot access the system</w:t>
             </w:r>
           </w:p>
         </w:tc>
@@ -905,9 +2392,11 @@
       <w:pPr>
         <w:pStyle w:val="Heading3"/>
       </w:pPr>
+      <w:bookmarkStart w:id="7" w:name="_Toc123676805"/>
       <w:r>
         <w:t>Non-Risks:</w:t>
       </w:r>
+      <w:bookmarkEnd w:id="7"/>
     </w:p>
     <w:tbl>
       <w:tblPr>
@@ -974,10 +2463,7 @@
           </w:tcPr>
           <w:p>
             <w:r>
-              <w:t>Stack Overflow attacks and C</w:t>
-            </w:r>
-            <w:r>
-              <w:t xml:space="preserve">ode Injections </w:t>
+              <w:t xml:space="preserve">Stack Overflow attacks and Code Injections </w:t>
             </w:r>
             <w:r>
               <w:t>are handled. Alter will be generated to the system Admins if store issue occurs.</w:t>
@@ -1029,10 +2515,22 @@
           </w:tcPr>
           <w:p>
             <w:r>
-              <w:t>Data Caching approach will improve the Performance</w:t>
-            </w:r>
-            <w:r>
-              <w:t xml:space="preserve"> of the system </w:t>
+              <w:t>Data Caching approach will improve</w:t>
+            </w:r>
+            <w:r>
+              <w:t xml:space="preserve"> the p</w:t>
+            </w:r>
+            <w:r>
+              <w:t>erformance</w:t>
+            </w:r>
+            <w:r>
+              <w:t xml:space="preserve"> and availability of the</w:t>
+            </w:r>
+            <w:r>
+              <w:t xml:space="preserve"> system</w:t>
+            </w:r>
+            <w:r>
+              <w:t>. Through caching data which don’t change frequently, can cached which reduce the amount of database queries</w:t>
             </w:r>
           </w:p>
           <w:p/>
@@ -1060,6 +2558,9 @@
             <w:r>
               <w:t>service to provide availability to the system</w:t>
             </w:r>
+            <w:r>
+              <w:t>. System Admin can view the error, security and user logs if any service of the system occurs failure or attacked by hacker</w:t>
+            </w:r>
           </w:p>
         </w:tc>
       </w:tr>
@@ -1080,7 +2581,31 @@
           </w:tcPr>
           <w:p>
             <w:r>
-              <w:t xml:space="preserve">Important logs of the system are encrypted to handle the security threats </w:t>
+              <w:t>System uses 3</w:t>
+            </w:r>
+            <w:r>
+              <w:rPr>
+                <w:vertAlign w:val="superscript"/>
+              </w:rPr>
+              <w:t>rd</w:t>
+            </w:r>
+            <w:r>
+              <w:t xml:space="preserve"> party services (Elastic search etc.) to save </w:t>
+            </w:r>
+            <w:r>
+              <w:t xml:space="preserve">Important logs of the system </w:t>
+            </w:r>
+            <w:r>
+              <w:t>in</w:t>
+            </w:r>
+            <w:r>
+              <w:t xml:space="preserve"> encrypted</w:t>
+            </w:r>
+            <w:r>
+              <w:t xml:space="preserve"> form </w:t>
+            </w:r>
+            <w:r>
+              <w:t xml:space="preserve">to handle the security threats </w:t>
             </w:r>
           </w:p>
         </w:tc>
@@ -1092,6 +2617,7 @@
           </w:tcPr>
           <w:p>
             <w:r>
+              <w:lastRenderedPageBreak/>
               <w:t>NR6</w:t>
             </w:r>
           </w:p>
@@ -1113,10 +2639,11 @@
       <w:pPr>
         <w:pStyle w:val="Heading2"/>
       </w:pPr>
-      <w:r>
-        <w:lastRenderedPageBreak/>
+      <w:bookmarkStart w:id="8" w:name="_Toc123676806"/>
+      <w:r>
         <w:t>Risk Themes:</w:t>
       </w:r>
+      <w:bookmarkEnd w:id="8"/>
     </w:p>
     <w:p>
       <w:r>
@@ -1178,9 +2705,11 @@
       <w:pPr>
         <w:pStyle w:val="Heading2"/>
       </w:pPr>
+      <w:bookmarkStart w:id="9" w:name="_Toc123676807"/>
       <w:r>
         <w:t>Sensitivity Points:</w:t>
       </w:r>
+      <w:bookmarkEnd w:id="9"/>
     </w:p>
     <w:p>
       <w:pPr>
@@ -1244,43 +2773,23 @@
     </w:p>
     <w:p>
       <w:pPr>
-        <w:pStyle w:val="ListParagraph"/>
-        <w:numPr>
-          <w:ilvl w:val="0"/>
-          <w:numId w:val="2"/>
-        </w:numPr>
-      </w:pPr>
-      <w:r>
-        <w:t>Customer middleware service</w:t>
-      </w:r>
-      <w:r>
-        <w:t xml:space="preserve"> is critical for the customers</w:t>
-      </w:r>
-      <w:r>
-        <w:t xml:space="preserve"> as the entire service will differentiate the data coming from different sources.</w:t>
-      </w:r>
-      <w:bookmarkStart w:id="0" w:name="_GoBack"/>
-      <w:bookmarkEnd w:id="0"/>
-    </w:p>
-    <w:p>
-      <w:pPr>
         <w:pStyle w:val="Heading2"/>
       </w:pPr>
-      <w:r>
-        <w:t xml:space="preserve">Trade Offs: </w:t>
-      </w:r>
-    </w:p>
-    <w:p>
-      <w:r>
-        <w:t xml:space="preserve">1. How much security level is intended in Gateway service, as more security tactics will eventually impact </w:t>
-      </w:r>
-      <w:r>
-        <w:t>Performance?</w:t>
-      </w:r>
-    </w:p>
-    <w:p>
-      <w:r>
-        <w:t xml:space="preserve">2. Additional </w:t>
+      <w:bookmarkStart w:id="10" w:name="_Toc123676808"/>
+      <w:r>
+        <w:t>Trade Offs:</w:t>
+      </w:r>
+      <w:bookmarkEnd w:id="10"/>
+      <w:r>
+        <w:t xml:space="preserve"> </w:t>
+      </w:r>
+    </w:p>
+    <w:p>
+      <w:r>
+        <w:t>1</w:t>
+      </w:r>
+      <w:r>
+        <w:t xml:space="preserve">. Additional </w:t>
       </w:r>
       <w:r>
         <w:t>micro services</w:t>
@@ -1294,12 +2803,21 @@
     </w:p>
     <w:p>
       <w:r>
-        <w:t>3. Added security will impact Usability from User perspective.</w:t>
-      </w:r>
-    </w:p>
-    <w:p>
-      <w:r>
-        <w:t xml:space="preserve">4. The importance of data and data change frequency determines which data would be beneficial to cache. As cache takes up additional storage in the system, </w:t>
+        <w:t>2</w:t>
+      </w:r>
+      <w:r>
+        <w:t>. Added security will impact Usability from User perspective.</w:t>
+      </w:r>
+      <w:r>
+        <w:t xml:space="preserve"> Multiple checks and invalid login attempts from correct user could potentially impact bad user experience. </w:t>
+      </w:r>
+    </w:p>
+    <w:p>
+      <w:r>
+        <w:t>3</w:t>
+      </w:r>
+      <w:r>
+        <w:t xml:space="preserve">. The importance of data and data change frequency determines which data would be beneficial to cache. As cache takes up additional storage in the system, </w:t>
       </w:r>
       <w:r>
         <w:t>micro services</w:t>
@@ -1317,42 +2835,107 @@
         <w:t xml:space="preserve"> impact the extra overhead of space and caching computation every time external system provides data in the system.</w:t>
       </w:r>
     </w:p>
+    <w:p>
+      <w:r>
+        <w:t xml:space="preserve">4. </w:t>
+      </w:r>
+      <w:r>
+        <w:t>Adding Security service in the system will impact the performance of the system</w:t>
+      </w:r>
+      <w:r>
+        <w:t>.</w:t>
+      </w:r>
+    </w:p>
     <w:p/>
     <w:p>
       <w:pPr>
         <w:pStyle w:val="Heading2"/>
       </w:pPr>
-      <w:r>
+      <w:bookmarkStart w:id="11" w:name="_Toc123676809"/>
+      <w:r>
+        <w:lastRenderedPageBreak/>
         <w:t>Evaluation Opinion/Comments:</w:t>
       </w:r>
-    </w:p>
-    <w:p>
-      <w:r>
-        <w:t xml:space="preserve">We consider this system to be more suited monolithic pattern/architecture as concern of less cost and time dependency (6 months). </w:t>
-      </w:r>
-    </w:p>
-    <w:p>
-      <w:r>
-        <w:lastRenderedPageBreak/>
-        <w:t xml:space="preserve">Usability tactic is prioritized QA as there are no mentioned tactics </w:t>
-      </w:r>
-      <w:r>
-        <w:t>to address usability.</w:t>
-      </w:r>
+      <w:bookmarkEnd w:id="11"/>
+    </w:p>
+    <w:p>
+      <w:r>
+        <w:t xml:space="preserve">As the architect team has identified suited quality attributes which fulfils the system requirements but as the evaluation team we consider </w:t>
+      </w:r>
+      <w:r>
+        <w:t xml:space="preserve">this system to be more suited monolithic pattern/architecture as concern of less cost and time </w:t>
+      </w:r>
+      <w:r>
+        <w:t>constrain which is 6 months</w:t>
+      </w:r>
+      <w:r>
+        <w:t xml:space="preserve">. Security is also </w:t>
+      </w:r>
+      <w:r>
+        <w:t>considered</w:t>
+      </w:r>
+      <w:r>
+        <w:t xml:space="preserve"> to be one of the 3 main quality attributes whereas any sensitive information is not being present in the system as our team opinion.</w:t>
+      </w:r>
+      <w:sdt>
+        <w:sdtPr>
+          <w:id w:val="67542070"/>
+          <w:citation/>
+        </w:sdtPr>
+        <w:sdtContent>
+          <w:r>
+            <w:fldChar w:fldCharType="begin"/>
+          </w:r>
+          <w:r>
+            <w:instrText xml:space="preserve"> CITATION mag18 \l 1033 </w:instrText>
+          </w:r>
+          <w:r>
+            <w:fldChar w:fldCharType="separate"/>
+          </w:r>
+          <w:r>
+            <w:rPr>
+              <w:noProof/>
+            </w:rPr>
+            <w:t xml:space="preserve"> </w:t>
+          </w:r>
+          <w:r>
+            <w:rPr>
+              <w:noProof/>
+            </w:rPr>
+            <w:t>[2]</w:t>
+          </w:r>
+          <w:r>
+            <w:fldChar w:fldCharType="end"/>
+          </w:r>
+        </w:sdtContent>
+      </w:sdt>
     </w:p>
     <w:p>
       <w:r>
         <w:t>Micro services have issue with the testing and validation of the system and prolonged issue in the system is a concern of availability.</w:t>
       </w:r>
-    </w:p>
-    <w:p>
-      <w:r>
-        <w:t>Caching of the system is good for performance and availability but caching all system data will add extra computational overhead to update the cached data every time data changes occur.</w:t>
-      </w:r>
-    </w:p>
-    <w:p>
-      <w:r>
-        <w:t xml:space="preserve">Micro services are better in large scale applications. Our User base and application is relatively small so additional cost of resources (Time, budget, human resources) are required to implement the system in this architecture.  </w:t>
+      <w:r>
+        <w:t xml:space="preserve"> </w:t>
+      </w:r>
+      <w:r>
+        <w:t xml:space="preserve">Caching of the system is </w:t>
+      </w:r>
+      <w:r>
+        <w:t xml:space="preserve">great approach </w:t>
+      </w:r>
+      <w:r>
+        <w:t>for performance and availability but caching all system data will add extra computational overhead to update the cached data every time data changes occur.</w:t>
+      </w:r>
+    </w:p>
+    <w:p>
+      <w:r>
+        <w:t xml:space="preserve">Micro services are better in large scale applications. Our </w:t>
+      </w:r>
+      <w:r>
+        <w:t>number of users</w:t>
+      </w:r>
+      <w:r>
+        <w:t xml:space="preserve"> and application is relatively small so additional cost of resources (Time, budget, human resources) are required to implement the system in this architecture.  </w:t>
       </w:r>
       <w:r>
         <w:t>[1]</w:t>
@@ -1362,9 +2945,11 @@
       <w:pPr>
         <w:pStyle w:val="Heading2"/>
       </w:pPr>
+      <w:bookmarkStart w:id="12" w:name="_Toc123676810"/>
       <w:r>
         <w:t>Questions:</w:t>
       </w:r>
+      <w:bookmarkEnd w:id="12"/>
     </w:p>
     <w:p>
       <w:pPr>
@@ -1484,22 +3069,22 @@
         <w:t>How much data will be cached in the system</w:t>
       </w:r>
     </w:p>
+    <w:bookmarkStart w:id="13" w:name="_Toc123676811" w:displacedByCustomXml="next"/>
     <w:sdt>
       <w:sdtPr>
+        <w:rPr>
+          <w:rFonts w:eastAsiaTheme="minorHAnsi" w:cstheme="minorBidi"/>
+          <w:color w:val="auto"/>
+          <w:sz w:val="24"/>
+          <w:szCs w:val="22"/>
+        </w:rPr>
         <w:id w:val="-1539972425"/>
         <w:docPartObj>
           <w:docPartGallery w:val="Bibliographies"/>
           <w:docPartUnique/>
         </w:docPartObj>
       </w:sdtPr>
-      <w:sdtEndPr>
-        <w:rPr>
-          <w:rFonts w:eastAsiaTheme="minorHAnsi" w:cstheme="minorBidi"/>
-          <w:color w:val="auto"/>
-          <w:sz w:val="24"/>
-          <w:szCs w:val="22"/>
-        </w:rPr>
-      </w:sdtEndPr>
+      <w:sdtEndPr/>
       <w:sdtContent>
         <w:p>
           <w:pPr>
@@ -1508,12 +3093,14 @@
           <w:r>
             <w:t>References</w:t>
           </w:r>
+          <w:bookmarkEnd w:id="13"/>
         </w:p>
         <w:sdt>
           <w:sdtPr>
             <w:id w:val="-573587230"/>
             <w:bibliography/>
           </w:sdtPr>
+          <w:sdtEndPr/>
           <w:sdtContent>
             <w:p>
               <w:pPr>
@@ -1659,6 +3246,7 @@
                   <w:bCs/>
                   <w:noProof/>
                 </w:rPr>
+                <w:lastRenderedPageBreak/>
                 <w:fldChar w:fldCharType="end"/>
               </w:r>
             </w:p>
@@ -2109,6 +3697,92 @@
     </w:lvl>
   </w:abstractNum>
   <w:abstractNum w:abstractNumId="4">
+    <w:nsid w:val="360B04C4"/>
+    <w:multiLevelType w:val="hybridMultilevel"/>
+    <w:tmpl w:val="04ACA06A"/>
+    <w:lvl w:ilvl="0" w:tplc="0409000F">
+      <w:start w:val="1"/>
+      <w:numFmt w:val="decimal"/>
+      <w:lvlText w:val="%1."/>
+      <w:lvlJc w:val="left"/>
+      <w:pPr>
+        <w:ind w:left="720" w:hanging="360"/>
+      </w:pPr>
+    </w:lvl>
+    <w:lvl w:ilvl="1" w:tplc="04090019" w:tentative="1">
+      <w:start w:val="1"/>
+      <w:numFmt w:val="lowerLetter"/>
+      <w:lvlText w:val="%2."/>
+      <w:lvlJc w:val="left"/>
+      <w:pPr>
+        <w:ind w:left="1440" w:hanging="360"/>
+      </w:pPr>
+    </w:lvl>
+    <w:lvl w:ilvl="2" w:tplc="0409001B" w:tentative="1">
+      <w:start w:val="1"/>
+      <w:numFmt w:val="lowerRoman"/>
+      <w:lvlText w:val="%3."/>
+      <w:lvlJc w:val="right"/>
+      <w:pPr>
+        <w:ind w:left="2160" w:hanging="180"/>
+      </w:pPr>
+    </w:lvl>
+    <w:lvl w:ilvl="3" w:tplc="0409000F" w:tentative="1">
+      <w:start w:val="1"/>
+      <w:numFmt w:val="decimal"/>
+      <w:lvlText w:val="%4."/>
+      <w:lvlJc w:val="left"/>
+      <w:pPr>
+        <w:ind w:left="2880" w:hanging="360"/>
+      </w:pPr>
+    </w:lvl>
+    <w:lvl w:ilvl="4" w:tplc="04090019" w:tentative="1">
+      <w:start w:val="1"/>
+      <w:numFmt w:val="lowerLetter"/>
+      <w:lvlText w:val="%5."/>
+      <w:lvlJc w:val="left"/>
+      <w:pPr>
+        <w:ind w:left="3600" w:hanging="360"/>
+      </w:pPr>
+    </w:lvl>
+    <w:lvl w:ilvl="5" w:tplc="0409001B" w:tentative="1">
+      <w:start w:val="1"/>
+      <w:numFmt w:val="lowerRoman"/>
+      <w:lvlText w:val="%6."/>
+      <w:lvlJc w:val="right"/>
+      <w:pPr>
+        <w:ind w:left="4320" w:hanging="180"/>
+      </w:pPr>
+    </w:lvl>
+    <w:lvl w:ilvl="6" w:tplc="0409000F" w:tentative="1">
+      <w:start w:val="1"/>
+      <w:numFmt w:val="decimal"/>
+      <w:lvlText w:val="%7."/>
+      <w:lvlJc w:val="left"/>
+      <w:pPr>
+        <w:ind w:left="5040" w:hanging="360"/>
+      </w:pPr>
+    </w:lvl>
+    <w:lvl w:ilvl="7" w:tplc="04090019" w:tentative="1">
+      <w:start w:val="1"/>
+      <w:numFmt w:val="lowerLetter"/>
+      <w:lvlText w:val="%8."/>
+      <w:lvlJc w:val="left"/>
+      <w:pPr>
+        <w:ind w:left="5760" w:hanging="360"/>
+      </w:pPr>
+    </w:lvl>
+    <w:lvl w:ilvl="8" w:tplc="0409001B" w:tentative="1">
+      <w:start w:val="1"/>
+      <w:numFmt w:val="lowerRoman"/>
+      <w:lvlText w:val="%9."/>
+      <w:lvlJc w:val="right"/>
+      <w:pPr>
+        <w:ind w:left="6480" w:hanging="180"/>
+      </w:pPr>
+    </w:lvl>
+  </w:abstractNum>
+  <w:abstractNum w:abstractNumId="5">
     <w:nsid w:val="3E6266FE"/>
     <w:multiLevelType w:val="hybridMultilevel"/>
     <w:tmpl w:val="E0C6A53E"/>
@@ -2221,7 +3895,7 @@
       </w:rPr>
     </w:lvl>
   </w:abstractNum>
-  <w:abstractNum w:abstractNumId="5">
+  <w:abstractNum w:abstractNumId="6">
     <w:nsid w:val="45CE20C1"/>
     <w:multiLevelType w:val="hybridMultilevel"/>
     <w:tmpl w:val="76AC374C"/>
@@ -2334,7 +4008,7 @@
       </w:rPr>
     </w:lvl>
   </w:abstractNum>
-  <w:abstractNum w:abstractNumId="6">
+  <w:abstractNum w:abstractNumId="7">
     <w:nsid w:val="5F533384"/>
     <w:multiLevelType w:val="hybridMultilevel"/>
     <w:tmpl w:val="1D20C516"/>
@@ -2447,7 +4121,7 @@
       </w:rPr>
     </w:lvl>
   </w:abstractNum>
-  <w:abstractNum w:abstractNumId="7">
+  <w:abstractNum w:abstractNumId="8">
     <w:nsid w:val="66BE662D"/>
     <w:multiLevelType w:val="hybridMultilevel"/>
     <w:tmpl w:val="497471BA"/>
@@ -2560,7 +4234,7 @@
       </w:rPr>
     </w:lvl>
   </w:abstractNum>
-  <w:abstractNum w:abstractNumId="8">
+  <w:abstractNum w:abstractNumId="9">
     <w:nsid w:val="695D5C9C"/>
     <w:multiLevelType w:val="hybridMultilevel"/>
     <w:tmpl w:val="3AA8D28C"/>
@@ -2673,7 +4347,7 @@
       </w:rPr>
     </w:lvl>
   </w:abstractNum>
-  <w:abstractNum w:abstractNumId="9">
+  <w:abstractNum w:abstractNumId="10">
     <w:nsid w:val="758F43B9"/>
     <w:multiLevelType w:val="hybridMultilevel"/>
     <w:tmpl w:val="BD42FE12"/>
@@ -2759,7 +4433,7 @@
       </w:pPr>
     </w:lvl>
   </w:abstractNum>
-  <w:abstractNum w:abstractNumId="10">
+  <w:abstractNum w:abstractNumId="11">
     <w:nsid w:val="77793C68"/>
     <w:multiLevelType w:val="hybridMultilevel"/>
     <w:tmpl w:val="4D924D54"/>
@@ -2879,31 +4553,34 @@
     <w:abstractNumId w:val="1"/>
   </w:num>
   <w:num w:numId="3">
-    <w:abstractNumId w:val="5"/>
+    <w:abstractNumId w:val="6"/>
   </w:num>
   <w:num w:numId="4">
     <w:abstractNumId w:val="2"/>
   </w:num>
   <w:num w:numId="5">
-    <w:abstractNumId w:val="8"/>
+    <w:abstractNumId w:val="9"/>
   </w:num>
   <w:num w:numId="6">
-    <w:abstractNumId w:val="9"/>
+    <w:abstractNumId w:val="10"/>
   </w:num>
   <w:num w:numId="7">
     <w:abstractNumId w:val="0"/>
   </w:num>
   <w:num w:numId="8">
+    <w:abstractNumId w:val="8"/>
+  </w:num>
+  <w:num w:numId="9">
+    <w:abstractNumId w:val="5"/>
+  </w:num>
+  <w:num w:numId="10">
+    <w:abstractNumId w:val="11"/>
+  </w:num>
+  <w:num w:numId="11">
     <w:abstractNumId w:val="7"/>
   </w:num>
-  <w:num w:numId="9">
+  <w:num w:numId="12">
     <w:abstractNumId w:val="4"/>
-  </w:num>
-  <w:num w:numId="10">
-    <w:abstractNumId w:val="10"/>
-  </w:num>
-  <w:num w:numId="11">
-    <w:abstractNumId w:val="6"/>
   </w:num>
 </w:numbering>
 </file>
@@ -3488,6 +5165,89 @@
     <w:unhideWhenUsed/>
     <w:rsid w:val="00532D9C"/>
   </w:style>
+  <w:style w:type="character" w:styleId="Hyperlink">
+    <w:name w:val="Hyperlink"/>
+    <w:basedOn w:val="DefaultParagraphFont"/>
+    <w:uiPriority w:val="99"/>
+    <w:unhideWhenUsed/>
+    <w:rsid w:val="00497F22"/>
+    <w:rPr>
+      <w:color w:val="0563C1" w:themeColor="hyperlink"/>
+      <w:u w:val="single"/>
+    </w:rPr>
+  </w:style>
+  <w:style w:type="table" w:customStyle="1" w:styleId="TableGrid0">
+    <w:name w:val="TableGrid"/>
+    <w:rsid w:val="00497F22"/>
+    <w:pPr>
+      <w:spacing w:after="0" w:line="240" w:lineRule="auto"/>
+    </w:pPr>
+    <w:rPr>
+      <w:rFonts w:eastAsiaTheme="minorEastAsia"/>
+    </w:rPr>
+    <w:tblPr>
+      <w:tblCellMar>
+        <w:top w:w="0" w:type="dxa"/>
+        <w:left w:w="0" w:type="dxa"/>
+        <w:bottom w:w="0" w:type="dxa"/>
+        <w:right w:w="0" w:type="dxa"/>
+      </w:tblCellMar>
+    </w:tblPr>
+  </w:style>
+  <w:style w:type="paragraph" w:styleId="TOCHeading">
+    <w:name w:val="TOC Heading"/>
+    <w:basedOn w:val="Heading1"/>
+    <w:next w:val="Normal"/>
+    <w:uiPriority w:val="39"/>
+    <w:unhideWhenUsed/>
+    <w:qFormat/>
+    <w:rsid w:val="0082173D"/>
+    <w:pPr>
+      <w:outlineLvl w:val="9"/>
+    </w:pPr>
+    <w:rPr>
+      <w:rFonts w:asciiTheme="majorHAnsi" w:hAnsiTheme="majorHAnsi"/>
+      <w:sz w:val="32"/>
+    </w:rPr>
+  </w:style>
+  <w:style w:type="paragraph" w:styleId="TOC1">
+    <w:name w:val="toc 1"/>
+    <w:basedOn w:val="Normal"/>
+    <w:next w:val="Normal"/>
+    <w:autoRedefine/>
+    <w:uiPriority w:val="39"/>
+    <w:unhideWhenUsed/>
+    <w:rsid w:val="0082173D"/>
+    <w:pPr>
+      <w:spacing w:after="100"/>
+    </w:pPr>
+  </w:style>
+  <w:style w:type="paragraph" w:styleId="TOC2">
+    <w:name w:val="toc 2"/>
+    <w:basedOn w:val="Normal"/>
+    <w:next w:val="Normal"/>
+    <w:autoRedefine/>
+    <w:uiPriority w:val="39"/>
+    <w:unhideWhenUsed/>
+    <w:rsid w:val="0082173D"/>
+    <w:pPr>
+      <w:spacing w:after="100"/>
+      <w:ind w:left="240"/>
+    </w:pPr>
+  </w:style>
+  <w:style w:type="paragraph" w:styleId="TOC3">
+    <w:name w:val="toc 3"/>
+    <w:basedOn w:val="Normal"/>
+    <w:next w:val="Normal"/>
+    <w:autoRedefine/>
+    <w:uiPriority w:val="39"/>
+    <w:unhideWhenUsed/>
+    <w:rsid w:val="0082173D"/>
+    <w:pPr>
+      <w:spacing w:after="100"/>
+      <w:ind w:left="480"/>
+    </w:pPr>
+  </w:style>
 </w:styles>
 </file>
 
@@ -3773,7 +5533,7 @@
       </b:Author>
     </b:Author>
     <b:ProductionCompany>magello</b:ProductionCompany>
-    <b:RefOrder>1</b:RefOrder>
+    <b:RefOrder>2</b:RefOrder>
   </b:Source>
   <b:Source>
     <b:Tag>Joe19</b:Tag>
@@ -3794,13 +5554,13 @@
         </b:NameList>
       </b:Author>
     </b:Author>
-    <b:RefOrder>2</b:RefOrder>
+    <b:RefOrder>1</b:RefOrder>
   </b:Source>
 </b:Sources>
 </file>
 
 <file path=customXml/itemProps1.xml><?xml version="1.0" encoding="utf-8"?>
-<ds:datastoreItem xmlns:ds="http://schemas.openxmlformats.org/officeDocument/2006/customXml" ds:itemID="{17025D5A-5C78-43BD-B034-83711894BE90}">
+<ds:datastoreItem xmlns:ds="http://schemas.openxmlformats.org/officeDocument/2006/customXml" ds:itemID="{AD68C358-E3CC-43DE-8C51-239144C2DE9F}">
   <ds:schemaRefs>
     <ds:schemaRef ds:uri="http://schemas.openxmlformats.org/officeDocument/2006/bibliography"/>
   </ds:schemaRefs>

</xml_diff>